<commit_message>
Actualizacion de doc arqu
</commit_message>
<xml_diff>
--- a/Proyecto4/Parte1/Arquitectura y diseno.docx
+++ b/Proyecto4/Parte1/Arquitectura y diseno.docx
@@ -4,20 +4,31 @@
   <w:body>
     <w:p>
       <w:pPr>
-        <w:rPr>
-          <w:lang w:val="es-CR"/>
-        </w:rPr>
-      </w:pPr>
-      <w:proofErr w:type="spellStart"/>
-      <w:r>
-        <w:rPr>
-          <w:lang w:val="es-CR"/>
-        </w:rPr>
-        <w:t>Prorotipado</w:t>
-      </w:r>
-      <w:proofErr w:type="spellEnd"/>
-      <w:r>
-        <w:rPr>
+        <w:jc w:val="both"/>
+        <w:rPr>
+          <w:b/>
+          <w:lang w:val="es-CR"/>
+        </w:rPr>
+      </w:pPr>
+      <w:proofErr w:type="spellStart"/>
+      <w:r>
+        <w:rPr>
+          <w:b/>
+          <w:lang w:val="es-CR"/>
+        </w:rPr>
+        <w:t>Prot</w:t>
+      </w:r>
+      <w:r>
+        <w:rPr>
+          <w:b/>
+          <w:lang w:val="es-CR"/>
+        </w:rPr>
+        <w:t>otipado</w:t>
+      </w:r>
+      <w:proofErr w:type="spellEnd"/>
+      <w:r>
+        <w:rPr>
+          <w:b/>
           <w:lang w:val="es-CR"/>
         </w:rPr>
         <w:t xml:space="preserve"> de micro-controlador DSP</w:t>
@@ -25,15 +36,27 @@
     </w:p>
     <w:p>
       <w:pPr>
-        <w:rPr>
-          <w:lang w:val="es-CR"/>
-        </w:rPr>
-      </w:pPr>
-      <w:r>
-        <w:rPr>
-          <w:lang w:val="es-CR"/>
-        </w:rPr>
-        <w:t>Documento de arquitectura y dise</w:t>
+        <w:pStyle w:val="Heading1"/>
+        <w:numPr>
+          <w:ilvl w:val="0"/>
+          <w:numId w:val="2"/>
+        </w:numPr>
+        <w:jc w:val="both"/>
+        <w:rPr>
+          <w:lang w:val="es-CR"/>
+        </w:rPr>
+      </w:pPr>
+      <w:r>
+        <w:rPr>
+          <w:lang w:val="es-CR"/>
+        </w:rPr>
+        <w:t>A</w:t>
+      </w:r>
+      <w:r>
+        <w:rPr>
+          <w:lang w:val="es-CR"/>
+        </w:rPr>
+        <w:t>rquitectura y dise</w:t>
       </w:r>
       <w:r>
         <w:rPr>
@@ -43,6 +66,23 @@
       </w:r>
     </w:p>
     <w:p>
+      <w:pPr>
+        <w:jc w:val="both"/>
+        <w:rPr>
+          <w:lang w:val="es-CR"/>
+        </w:rPr>
+      </w:pPr>
+      <w:r>
+        <w:rPr>
+          <w:lang w:val="es-CR"/>
+        </w:rPr>
+        <w:t>El siguiente diagrama muestra el diagrama general del sistema a desarrollar. El área gris contiene la lógica implementada en el FPGA. Las interfaces SPI e I2C se utilizan para comunicarse con periféricos en circuitos externos.</w:t>
+      </w:r>
+    </w:p>
+    <w:p>
+      <w:pPr>
+        <w:jc w:val="both"/>
+      </w:pPr>
       <w:r>
         <w:object w:dxaOrig="12106" w:dyaOrig="11191">
           <v:shapetype id="_x0000_t75" coordsize="21600,21600" o:spt="75" o:preferrelative="t" path="m@4@5l@4@11@9@11@9@5xe" filled="f" stroked="f">
@@ -67,11 +107,9 @@
           <v:shape id="_x0000_i1025" type="#_x0000_t75" style="width:468pt;height:432.55pt" o:ole="">
             <v:imagedata r:id="rId5" o:title=""/>
           </v:shape>
-          <o:OLEObject Type="Embed" ProgID="Visio.Drawing.15" ShapeID="_x0000_i1025" DrawAspect="Content" ObjectID="_1564279782" r:id="rId6"/>
+          <o:OLEObject Type="Embed" ProgID="Visio.Drawing.15" ShapeID="_x0000_i1025" DrawAspect="Content" ObjectID="_1564669902" r:id="rId6"/>
         </w:object>
       </w:r>
-      <w:bookmarkStart w:id="0" w:name="_GoBack"/>
-      <w:bookmarkEnd w:id="0"/>
     </w:p>
     <w:p>
       <w:pPr>
@@ -80,6 +118,7 @@
           <w:ilvl w:val="0"/>
           <w:numId w:val="1"/>
         </w:numPr>
+        <w:jc w:val="both"/>
       </w:pPr>
       <w:proofErr w:type="spellStart"/>
       <w:r>
@@ -93,6 +132,7 @@
     <w:p>
       <w:pPr>
         <w:pStyle w:val="ListParagraph"/>
+        <w:jc w:val="both"/>
         <w:rPr>
           <w:lang w:val="es-CR"/>
         </w:rPr>
@@ -115,12 +155,19 @@
         <w:rPr>
           <w:lang w:val="es-CR"/>
         </w:rPr>
-        <w:t>: Parcial</w:t>
-      </w:r>
-    </w:p>
-    <w:p>
-      <w:pPr>
-        <w:pStyle w:val="ListParagraph"/>
+        <w:t xml:space="preserve">: </w:t>
+      </w:r>
+      <w:r>
+        <w:rPr>
+          <w:lang w:val="es-CR"/>
+        </w:rPr>
+        <w:t>Completo</w:t>
+      </w:r>
+    </w:p>
+    <w:p>
+      <w:pPr>
+        <w:pStyle w:val="ListParagraph"/>
+        <w:jc w:val="both"/>
         <w:rPr>
           <w:lang w:val="es-CR"/>
         </w:rPr>
@@ -163,21 +210,57 @@
         <w:rPr>
           <w:lang w:val="es-CR"/>
         </w:rPr>
-        <w:t xml:space="preserve"> II. Ya que el IP Core no es el mismo que el utilizado en el ASIC, se dice que el </w:t>
-      </w:r>
-      <w:proofErr w:type="spellStart"/>
-      <w:r>
-        <w:rPr>
-          <w:lang w:val="es-CR"/>
-        </w:rPr>
-        <w:t>prototipado</w:t>
-      </w:r>
-      <w:proofErr w:type="spellEnd"/>
-      <w:r>
-        <w:rPr>
-          <w:lang w:val="es-CR"/>
-        </w:rPr>
-        <w:t xml:space="preserve"> es parcial, pues el consumo de recursos es solamente un aproximado de la implementación real.</w:t>
+        <w:t xml:space="preserve"> II</w:t>
+      </w:r>
+      <w:r>
+        <w:rPr>
+          <w:lang w:val="es-CR"/>
+        </w:rPr>
+        <w:t xml:space="preserve"> que también es RISC. Se debe tomar que cuenta que ya que</w:t>
+      </w:r>
+      <w:r>
+        <w:rPr>
+          <w:lang w:val="es-CR"/>
+        </w:rPr>
+        <w:t xml:space="preserve"> el IP Core no es el mismo que el </w:t>
+      </w:r>
+      <w:r>
+        <w:rPr>
+          <w:lang w:val="es-CR"/>
+        </w:rPr>
+        <w:t>que sería utilizado en el ASIC,</w:t>
+      </w:r>
+      <w:r>
+        <w:rPr>
+          <w:lang w:val="es-CR"/>
+        </w:rPr>
+        <w:t xml:space="preserve"> el consumo de recursos </w:t>
+      </w:r>
+      <w:r>
+        <w:rPr>
+          <w:lang w:val="es-CR"/>
+        </w:rPr>
+        <w:t xml:space="preserve">puede variar para este bloque. El uso del procesador </w:t>
+      </w:r>
+      <w:proofErr w:type="spellStart"/>
+      <w:r>
+        <w:rPr>
+          <w:lang w:val="es-CR"/>
+        </w:rPr>
+        <w:t>Nios</w:t>
+      </w:r>
+      <w:proofErr w:type="spellEnd"/>
+      <w:r>
+        <w:rPr>
+          <w:lang w:val="es-CR"/>
+        </w:rPr>
+        <w:t xml:space="preserve"> II permite tener una aproximación de los recursos a utilizar</w:t>
+      </w:r>
+      <w:r>
+        <w:rPr>
+          <w:lang w:val="es-CR"/>
+        </w:rPr>
+        <w:t>.</w:t>
       </w:r>
     </w:p>
     <w:p>
@@ -187,9 +270,11 @@
           <w:ilvl w:val="0"/>
           <w:numId w:val="1"/>
         </w:numPr>
-      </w:pPr>
-      <w:proofErr w:type="spellStart"/>
-      <w:r>
+        <w:jc w:val="both"/>
+      </w:pPr>
+      <w:proofErr w:type="spellStart"/>
+      <w:r>
+        <w:lastRenderedPageBreak/>
         <w:t>Perif</w:t>
       </w:r>
       <w:proofErr w:type="spellEnd"/>
@@ -207,6 +292,7 @@
           <w:ilvl w:val="1"/>
           <w:numId w:val="1"/>
         </w:numPr>
+        <w:jc w:val="both"/>
       </w:pPr>
       <w:r>
         <w:rPr>
@@ -219,6 +305,7 @@
       <w:pPr>
         <w:pStyle w:val="ListParagraph"/>
         <w:ind w:left="1440"/>
+        <w:jc w:val="both"/>
         <w:rPr>
           <w:lang w:val="es-CR"/>
         </w:rPr>
@@ -248,6 +335,7 @@
       <w:pPr>
         <w:pStyle w:val="ListParagraph"/>
         <w:ind w:left="1440"/>
+        <w:jc w:val="both"/>
         <w:rPr>
           <w:lang w:val="es-CR"/>
         </w:rPr>
@@ -276,14 +364,19 @@
         <w:rPr>
           <w:lang w:val="es-CR"/>
         </w:rPr>
-        <w:t xml:space="preserve">: el ALTERA PLL, el cual permite generar relojes a partir de un reloj de entrada, aplicando factores de </w:t>
-      </w:r>
-      <w:r>
-        <w:rPr>
-          <w:lang w:val="es-CR"/>
-        </w:rPr>
-        <w:lastRenderedPageBreak/>
-        <w:t xml:space="preserve">multiplicación o división, tal como se requiere. El segundo es el IP de Altera PLL </w:t>
+        <w:t>: el ALTERA PLL, el cual permite generar relojes a partir de un reloj de entrada, aplicando factores de mult</w:t>
+      </w:r>
+      <w:r>
+        <w:rPr>
+          <w:lang w:val="es-CR"/>
+        </w:rPr>
+        <w:t>iplicación o división, tal como es requerido</w:t>
+      </w:r>
+      <w:r>
+        <w:rPr>
+          <w:lang w:val="es-CR"/>
+        </w:rPr>
+        <w:t xml:space="preserve">. El segundo es el IP de Altera PLL </w:t>
       </w:r>
       <w:proofErr w:type="spellStart"/>
       <w:r>
@@ -297,7 +390,19 @@
         <w:rPr>
           <w:lang w:val="es-CR"/>
         </w:rPr>
-        <w:t>, el cual se utiliza para poder reconfigurar dinámicamente el primer IP, y así poder modificar en tiempo de ejecución los factores de multiplicación/división de los relojes generados.</w:t>
+        <w:t xml:space="preserve">, el cual se utiliza para poder reconfigurar dinámicamente el </w:t>
+      </w:r>
+      <w:r>
+        <w:rPr>
+          <w:lang w:val="es-CR"/>
+        </w:rPr>
+        <w:t xml:space="preserve">PLL. Éste IP controla el PLL para </w:t>
+      </w:r>
+      <w:r>
+        <w:rPr>
+          <w:lang w:val="es-CR"/>
+        </w:rPr>
+        <w:t>poder modificar en tiempo de ejecución los factores de multiplicación/división de los relojes generados.</w:t>
       </w:r>
     </w:p>
     <w:p>
@@ -307,6 +412,7 @@
           <w:ilvl w:val="1"/>
           <w:numId w:val="1"/>
         </w:numPr>
+        <w:jc w:val="both"/>
         <w:rPr>
           <w:lang w:val="es-CR"/>
         </w:rPr>
@@ -330,6 +436,7 @@
       <w:pPr>
         <w:pStyle w:val="ListParagraph"/>
         <w:ind w:left="1440"/>
+        <w:jc w:val="both"/>
         <w:rPr>
           <w:lang w:val="es-CR"/>
         </w:rPr>
@@ -359,6 +466,7 @@
       <w:pPr>
         <w:pStyle w:val="ListParagraph"/>
         <w:ind w:left="1440"/>
+        <w:jc w:val="both"/>
         <w:rPr>
           <w:lang w:val="es-CR"/>
         </w:rPr>
@@ -437,30 +545,20 @@
         <w:rPr>
           <w:lang w:val="es-CR"/>
         </w:rPr>
-        <w:t xml:space="preserve"> II. La lógica de interrupción </w:t>
-      </w:r>
-      <w:proofErr w:type="spellStart"/>
-      <w:r>
-        <w:rPr>
-          <w:lang w:val="es-CR"/>
-        </w:rPr>
-        <w:t>y</w:t>
-      </w:r>
-      <w:proofErr w:type="spellEnd"/>
-      <w:r>
-        <w:rPr>
-          <w:lang w:val="es-CR"/>
-        </w:rPr>
-        <w:t xml:space="preserve"> inicialización se agrega al código HDL y se crea un bloque </w:t>
-      </w:r>
-      <w:proofErr w:type="spellStart"/>
-      <w:r>
-        <w:rPr>
-          <w:lang w:val="es-CR"/>
-        </w:rPr>
-        <w:t>custom</w:t>
-      </w:r>
-      <w:proofErr w:type="spellEnd"/>
+        <w:t xml:space="preserve"> II. La lógica de interrupción e</w:t>
+      </w:r>
+      <w:r>
+        <w:rPr>
+          <w:lang w:val="es-CR"/>
+        </w:rPr>
+        <w:t xml:space="preserve"> inicialización se agrega al código HDL y s</w:t>
+      </w:r>
+      <w:r>
+        <w:rPr>
+          <w:lang w:val="es-CR"/>
+        </w:rPr>
+        <w:t>e crea un bloque personalizado</w:t>
+      </w:r>
       <w:r>
         <w:rPr>
           <w:lang w:val="es-CR"/>
@@ -489,6 +587,12 @@
         <w:t>Avalon</w:t>
       </w:r>
       <w:proofErr w:type="spellEnd"/>
+      <w:r>
+        <w:rPr>
+          <w:lang w:val="es-CR"/>
+        </w:rPr>
+        <w:t>, tal como se realizó en el curso</w:t>
+      </w:r>
       <w:r>
         <w:rPr>
           <w:lang w:val="es-CR"/>
@@ -503,6 +607,7 @@
           <w:ilvl w:val="1"/>
           <w:numId w:val="1"/>
         </w:numPr>
+        <w:jc w:val="both"/>
         <w:rPr>
           <w:lang w:val="es-CR"/>
         </w:rPr>
@@ -526,6 +631,7 @@
       <w:pPr>
         <w:pStyle w:val="ListParagraph"/>
         <w:ind w:left="1440"/>
+        <w:jc w:val="both"/>
         <w:rPr>
           <w:lang w:val="es-CR"/>
         </w:rPr>
@@ -555,6 +661,7 @@
       <w:pPr>
         <w:pStyle w:val="ListParagraph"/>
         <w:ind w:left="1440"/>
+        <w:jc w:val="both"/>
         <w:rPr>
           <w:lang w:val="es-CR"/>
         </w:rPr>
@@ -579,6 +686,8 @@
         </w:rPr>
         <w:t>, en operación de WDT, con período de 30 segundos a 50MHz.</w:t>
       </w:r>
+      <w:bookmarkStart w:id="0" w:name="_GoBack"/>
+      <w:bookmarkEnd w:id="0"/>
     </w:p>
     <w:p>
       <w:pPr>
@@ -587,6 +696,7 @@
           <w:ilvl w:val="1"/>
           <w:numId w:val="1"/>
         </w:numPr>
+        <w:jc w:val="both"/>
         <w:rPr>
           <w:lang w:val="es-CR"/>
         </w:rPr>
@@ -602,6 +712,7 @@
       <w:pPr>
         <w:pStyle w:val="ListParagraph"/>
         <w:ind w:left="1440"/>
+        <w:jc w:val="both"/>
         <w:rPr>
           <w:lang w:val="es-CR"/>
         </w:rPr>
@@ -625,6 +736,70 @@
           <w:lang w:val="es-CR"/>
         </w:rPr>
         <w:t xml:space="preserve">: </w:t>
+      </w:r>
+      <w:r>
+        <w:rPr>
+          <w:lang w:val="es-CR"/>
+        </w:rPr>
+        <w:t>Completo</w:t>
+      </w:r>
+    </w:p>
+    <w:p>
+      <w:pPr>
+        <w:pStyle w:val="ListParagraph"/>
+        <w:ind w:left="1440"/>
+        <w:jc w:val="both"/>
+      </w:pPr>
+      <w:r>
+        <w:rPr>
+          <w:lang w:val="es-CR"/>
+        </w:rPr>
+        <w:t xml:space="preserve">Se implementa mediante el IP de FFT de la librería. Es necesario utilizar otro IP para </w:t>
+      </w:r>
+      <w:proofErr w:type="spellStart"/>
+      <w:r>
+        <w:rPr>
+          <w:lang w:val="es-CR"/>
+        </w:rPr>
+        <w:t>adadptar</w:t>
+      </w:r>
+      <w:proofErr w:type="spellEnd"/>
+      <w:r>
+        <w:rPr>
+          <w:lang w:val="es-CR"/>
+        </w:rPr>
+        <w:t xml:space="preserve"> la interfaz </w:t>
+      </w:r>
+      <w:proofErr w:type="spellStart"/>
+      <w:r>
+        <w:rPr>
+          <w:lang w:val="es-CR"/>
+        </w:rPr>
+        <w:t>Avalon</w:t>
+      </w:r>
+      <w:proofErr w:type="spellEnd"/>
+      <w:r>
+        <w:rPr>
+          <w:lang w:val="es-CR"/>
+        </w:rPr>
+        <w:t xml:space="preserve"> a una interfaz de </w:t>
+      </w:r>
+      <w:proofErr w:type="spellStart"/>
+      <w:r>
+        <w:rPr>
+          <w:lang w:val="es-CR"/>
+        </w:rPr>
+        <w:t>streaming</w:t>
+      </w:r>
+      <w:proofErr w:type="spellEnd"/>
+      <w:r>
+        <w:rPr>
+          <w:lang w:val="es-CR"/>
+        </w:rPr>
+        <w:t xml:space="preserve"> que permita la transferencia de paquetes de datos a través del IP de FFT. Este IP </w:t>
+      </w:r>
+      <w:r>
+        <w:t xml:space="preserve">se llama “Avalon Packets to Transaction Converter”. </w:t>
       </w:r>
     </w:p>
     <w:p>
@@ -634,6 +809,7 @@
           <w:ilvl w:val="1"/>
           <w:numId w:val="1"/>
         </w:numPr>
+        <w:jc w:val="both"/>
         <w:rPr>
           <w:lang w:val="es-CR"/>
         </w:rPr>
@@ -649,6 +825,7 @@
       <w:pPr>
         <w:pStyle w:val="ListParagraph"/>
         <w:ind w:left="1440"/>
+        <w:jc w:val="both"/>
         <w:rPr>
           <w:lang w:val="es-CR"/>
         </w:rPr>
@@ -678,15 +855,29 @@
       <w:pPr>
         <w:pStyle w:val="ListParagraph"/>
         <w:ind w:left="1440"/>
-        <w:rPr>
-          <w:lang w:val="es-CR"/>
-        </w:rPr>
-      </w:pPr>
-      <w:r>
-        <w:rPr>
-          <w:lang w:val="es-CR"/>
-        </w:rPr>
-        <w:t xml:space="preserve">Ya que estos componentes no forman parte de la FPGA ni de la tarjeta de desarrollo elegida, se utiliza una tarjeta de convertidores externas, con interfaz SPI mediante el conector $$$$$ (FMC150). En el </w:t>
+        <w:jc w:val="both"/>
+        <w:rPr>
+          <w:lang w:val="es-CR"/>
+        </w:rPr>
+      </w:pPr>
+      <w:r>
+        <w:rPr>
+          <w:lang w:val="es-CR"/>
+        </w:rPr>
+        <w:t xml:space="preserve">Ya que estos componentes no forman parte de la FPGA ni de la tarjeta de desarrollo elegida, se utiliza una tarjeta de convertidores externas, con interfaz SPI mediante el conector </w:t>
+      </w:r>
+      <w:r>
+        <w:rPr>
+          <w:highlight w:val="yellow"/>
+          <w:lang w:val="es-CR"/>
+        </w:rPr>
+        <w:t>$$$$$</w:t>
+      </w:r>
+      <w:r>
+        <w:rPr>
+          <w:lang w:val="es-CR"/>
+        </w:rPr>
+        <w:t xml:space="preserve"> (FMC150). En el </w:t>
       </w:r>
       <w:proofErr w:type="spellStart"/>
       <w:r>
@@ -710,6 +901,7 @@
           <w:ilvl w:val="1"/>
           <w:numId w:val="1"/>
         </w:numPr>
+        <w:jc w:val="both"/>
         <w:rPr>
           <w:lang w:val="es-CR"/>
         </w:rPr>
@@ -725,6 +917,7 @@
       <w:pPr>
         <w:pStyle w:val="ListParagraph"/>
         <w:ind w:left="1440"/>
+        <w:jc w:val="both"/>
         <w:rPr>
           <w:lang w:val="es-CR"/>
         </w:rPr>
@@ -754,6 +947,7 @@
       <w:pPr>
         <w:pStyle w:val="ListParagraph"/>
         <w:ind w:left="1440"/>
+        <w:jc w:val="both"/>
         <w:rPr>
           <w:lang w:val="es-CR"/>
         </w:rPr>
@@ -786,6 +980,7 @@
           <w:ilvl w:val="1"/>
           <w:numId w:val="1"/>
         </w:numPr>
+        <w:jc w:val="both"/>
         <w:rPr>
           <w:lang w:val="es-CR"/>
         </w:rPr>
@@ -801,6 +996,7 @@
       <w:pPr>
         <w:pStyle w:val="ListParagraph"/>
         <w:ind w:left="1440"/>
+        <w:jc w:val="both"/>
         <w:rPr>
           <w:lang w:val="es-CR"/>
         </w:rPr>
@@ -830,15 +1026,55 @@
       <w:pPr>
         <w:pStyle w:val="ListParagraph"/>
         <w:ind w:left="1440"/>
-        <w:rPr>
-          <w:lang w:val="es-CR"/>
-        </w:rPr>
-      </w:pPr>
-      <w:r>
-        <w:rPr>
-          <w:lang w:val="es-CR"/>
-        </w:rPr>
-        <w:t>Al requerir 16MB de memoria, se decide utilizar un chip externo de memoria RAM de un solo acceso, con bus multiplexado e interfaz de comunicación I2C. El chip $$$$ cumple con las características mencionadas (o la tarjeta de desarrollo XXXX contiene un chip de memoria $$$$ que cumple esta función)</w:t>
+        <w:jc w:val="both"/>
+        <w:rPr>
+          <w:lang w:val="es-CR"/>
+        </w:rPr>
+      </w:pPr>
+      <w:r>
+        <w:rPr>
+          <w:lang w:val="es-CR"/>
+        </w:rPr>
+        <w:t xml:space="preserve">Al requerir 16MB de memoria, se decide utilizar un chip externo de memoria RAM de un solo acceso, con bus multiplexado e interfaz de comunicación I2C. El chip </w:t>
+      </w:r>
+      <w:r>
+        <w:rPr>
+          <w:highlight w:val="yellow"/>
+          <w:lang w:val="es-CR"/>
+        </w:rPr>
+        <w:t>$$$$</w:t>
+      </w:r>
+      <w:r>
+        <w:rPr>
+          <w:lang w:val="es-CR"/>
+        </w:rPr>
+        <w:t xml:space="preserve"> cumple con las características mencionadas (o la tarjeta de desarrollo </w:t>
+      </w:r>
+      <w:r>
+        <w:rPr>
+          <w:highlight w:val="yellow"/>
+          <w:lang w:val="es-CR"/>
+        </w:rPr>
+        <w:t>XXXX</w:t>
+      </w:r>
+      <w:r>
+        <w:rPr>
+          <w:lang w:val="es-CR"/>
+        </w:rPr>
+        <w:t xml:space="preserve"> contiene un chip de memoria </w:t>
+      </w:r>
+      <w:r>
+        <w:rPr>
+          <w:highlight w:val="yellow"/>
+          <w:lang w:val="es-CR"/>
+        </w:rPr>
+        <w:t>$$$$</w:t>
+      </w:r>
+      <w:r>
+        <w:rPr>
+          <w:lang w:val="es-CR"/>
+        </w:rPr>
+        <w:t xml:space="preserve"> que cumple esta función)</w:t>
       </w:r>
     </w:p>
     <w:p>
@@ -848,6 +1084,7 @@
           <w:ilvl w:val="1"/>
           <w:numId w:val="1"/>
         </w:numPr>
+        <w:jc w:val="both"/>
         <w:rPr>
           <w:lang w:val="es-CR"/>
         </w:rPr>
@@ -863,6 +1100,7 @@
       <w:pPr>
         <w:pStyle w:val="ListParagraph"/>
         <w:ind w:left="1440"/>
+        <w:jc w:val="both"/>
         <w:rPr>
           <w:lang w:val="es-CR"/>
         </w:rPr>
@@ -892,14 +1130,16 @@
       <w:pPr>
         <w:pStyle w:val="ListParagraph"/>
         <w:ind w:left="1440"/>
-        <w:rPr>
-          <w:lang w:val="es-CR"/>
-        </w:rPr>
-      </w:pPr>
-      <w:r>
-        <w:rPr>
-          <w:lang w:val="es-CR"/>
-        </w:rPr>
+        <w:jc w:val="both"/>
+        <w:rPr>
+          <w:lang w:val="es-CR"/>
+        </w:rPr>
+      </w:pPr>
+      <w:r>
+        <w:rPr>
+          <w:lang w:val="es-CR"/>
+        </w:rPr>
+        <w:lastRenderedPageBreak/>
         <w:t xml:space="preserve">Este bloque se puede </w:t>
       </w:r>
       <w:proofErr w:type="spellStart"/>
@@ -948,6 +1188,7 @@
           <w:ilvl w:val="1"/>
           <w:numId w:val="1"/>
         </w:numPr>
+        <w:jc w:val="both"/>
       </w:pPr>
       <w:r>
         <w:rPr>
@@ -960,6 +1201,7 @@
       <w:pPr>
         <w:pStyle w:val="ListParagraph"/>
         <w:ind w:left="1440"/>
+        <w:jc w:val="both"/>
         <w:rPr>
           <w:lang w:val="es-CR"/>
         </w:rPr>
@@ -995,6 +1237,7 @@
       <w:pPr>
         <w:pStyle w:val="ListParagraph"/>
         <w:ind w:left="1440"/>
+        <w:jc w:val="both"/>
         <w:rPr>
           <w:lang w:val="es-CR"/>
         </w:rPr>
@@ -1019,6 +1262,61 @@
         </w:rPr>
         <w:t xml:space="preserve"> los bancos de I/O, a menos que se dedique alguna entrada o salida para probar alguna funcionalidad del Sistema.</w:t>
       </w:r>
+    </w:p>
+    <w:p>
+      <w:pPr>
+        <w:jc w:val="both"/>
+        <w:rPr>
+          <w:lang w:val="es-CR"/>
+        </w:rPr>
+      </w:pPr>
+      <w:r>
+        <w:rPr>
+          <w:lang w:val="es-CR"/>
+        </w:rPr>
+        <w:br w:type="page"/>
+      </w:r>
+    </w:p>
+    <w:p>
+      <w:pPr>
+        <w:pStyle w:val="Heading1"/>
+        <w:numPr>
+          <w:ilvl w:val="0"/>
+          <w:numId w:val="2"/>
+        </w:numPr>
+        <w:jc w:val="both"/>
+        <w:rPr>
+          <w:lang w:val="es-CR"/>
+        </w:rPr>
+      </w:pPr>
+      <w:r>
+        <w:rPr>
+          <w:lang w:val="es-CR"/>
+        </w:rPr>
+        <w:lastRenderedPageBreak/>
+        <w:t>Plan de Pruebas</w:t>
+      </w:r>
+    </w:p>
+    <w:p>
+      <w:pPr>
+        <w:jc w:val="both"/>
+      </w:pPr>
+    </w:p>
+    <w:p>
+      <w:pPr>
+        <w:jc w:val="both"/>
+        <w:rPr>
+          <w:lang w:val="es-CR"/>
+        </w:rPr>
+      </w:pPr>
+    </w:p>
+    <w:p>
+      <w:pPr>
+        <w:jc w:val="both"/>
+        <w:rPr>
+          <w:lang w:val="es-CR"/>
+        </w:rPr>
+      </w:pPr>
     </w:p>
     <w:sectPr>
       <w:pgSz w:w="12240" w:h="15840"/>
@@ -1121,8 +1419,100 @@
       </w:pPr>
     </w:lvl>
   </w:abstractNum>
+  <w:abstractNum w:abstractNumId="1" w15:restartNumberingAfterBreak="0">
+    <w:nsid w:val="6E2A7DA7"/>
+    <w:multiLevelType w:val="hybridMultilevel"/>
+    <w:tmpl w:val="A57884A8"/>
+    <w:lvl w:ilvl="0" w:tplc="CD3E3B3A">
+      <w:start w:val="1"/>
+      <w:numFmt w:val="decimal"/>
+      <w:lvlText w:val="%1."/>
+      <w:lvlJc w:val="left"/>
+      <w:pPr>
+        <w:ind w:left="720" w:hanging="360"/>
+      </w:pPr>
+      <w:rPr>
+        <w:lang w:val="es-CR"/>
+      </w:rPr>
+    </w:lvl>
+    <w:lvl w:ilvl="1" w:tplc="04090019" w:tentative="1">
+      <w:start w:val="1"/>
+      <w:numFmt w:val="lowerLetter"/>
+      <w:lvlText w:val="%2."/>
+      <w:lvlJc w:val="left"/>
+      <w:pPr>
+        <w:ind w:left="1440" w:hanging="360"/>
+      </w:pPr>
+    </w:lvl>
+    <w:lvl w:ilvl="2" w:tplc="0409001B" w:tentative="1">
+      <w:start w:val="1"/>
+      <w:numFmt w:val="lowerRoman"/>
+      <w:lvlText w:val="%3."/>
+      <w:lvlJc w:val="right"/>
+      <w:pPr>
+        <w:ind w:left="2160" w:hanging="180"/>
+      </w:pPr>
+    </w:lvl>
+    <w:lvl w:ilvl="3" w:tplc="0409000F" w:tentative="1">
+      <w:start w:val="1"/>
+      <w:numFmt w:val="decimal"/>
+      <w:lvlText w:val="%4."/>
+      <w:lvlJc w:val="left"/>
+      <w:pPr>
+        <w:ind w:left="2880" w:hanging="360"/>
+      </w:pPr>
+    </w:lvl>
+    <w:lvl w:ilvl="4" w:tplc="04090019" w:tentative="1">
+      <w:start w:val="1"/>
+      <w:numFmt w:val="lowerLetter"/>
+      <w:lvlText w:val="%5."/>
+      <w:lvlJc w:val="left"/>
+      <w:pPr>
+        <w:ind w:left="3600" w:hanging="360"/>
+      </w:pPr>
+    </w:lvl>
+    <w:lvl w:ilvl="5" w:tplc="0409001B" w:tentative="1">
+      <w:start w:val="1"/>
+      <w:numFmt w:val="lowerRoman"/>
+      <w:lvlText w:val="%6."/>
+      <w:lvlJc w:val="right"/>
+      <w:pPr>
+        <w:ind w:left="4320" w:hanging="180"/>
+      </w:pPr>
+    </w:lvl>
+    <w:lvl w:ilvl="6" w:tplc="0409000F" w:tentative="1">
+      <w:start w:val="1"/>
+      <w:numFmt w:val="decimal"/>
+      <w:lvlText w:val="%7."/>
+      <w:lvlJc w:val="left"/>
+      <w:pPr>
+        <w:ind w:left="5040" w:hanging="360"/>
+      </w:pPr>
+    </w:lvl>
+    <w:lvl w:ilvl="7" w:tplc="04090019" w:tentative="1">
+      <w:start w:val="1"/>
+      <w:numFmt w:val="lowerLetter"/>
+      <w:lvlText w:val="%8."/>
+      <w:lvlJc w:val="left"/>
+      <w:pPr>
+        <w:ind w:left="5760" w:hanging="360"/>
+      </w:pPr>
+    </w:lvl>
+    <w:lvl w:ilvl="8" w:tplc="0409001B" w:tentative="1">
+      <w:start w:val="1"/>
+      <w:numFmt w:val="lowerRoman"/>
+      <w:lvlText w:val="%9."/>
+      <w:lvlJc w:val="right"/>
+      <w:pPr>
+        <w:ind w:left="6480" w:hanging="180"/>
+      </w:pPr>
+    </w:lvl>
+  </w:abstractNum>
   <w:num w:numId="1">
     <w:abstractNumId w:val="0"/>
+  </w:num>
+  <w:num w:numId="2">
+    <w:abstractNumId w:val="1"/>
   </w:num>
 </w:numbering>
 </file>
@@ -1521,6 +1911,27 @@
     <w:name w:val="Normal"/>
     <w:qFormat/>
   </w:style>
+  <w:style w:type="paragraph" w:styleId="Heading1">
+    <w:name w:val="heading 1"/>
+    <w:basedOn w:val="Normal"/>
+    <w:next w:val="Normal"/>
+    <w:link w:val="Heading1Char"/>
+    <w:uiPriority w:val="9"/>
+    <w:qFormat/>
+    <w:rsid w:val="003903AC"/>
+    <w:pPr>
+      <w:keepNext/>
+      <w:keepLines/>
+      <w:spacing w:before="240" w:after="0"/>
+      <w:outlineLvl w:val="0"/>
+    </w:pPr>
+    <w:rPr>
+      <w:rFonts w:asciiTheme="majorHAnsi" w:eastAsiaTheme="majorEastAsia" w:hAnsiTheme="majorHAnsi" w:cstheme="majorBidi"/>
+      <w:color w:val="2E74B5" w:themeColor="accent1" w:themeShade="BF"/>
+      <w:sz w:val="32"/>
+      <w:szCs w:val="32"/>
+    </w:rPr>
+  </w:style>
   <w:style w:type="character" w:default="1" w:styleId="DefaultParagraphFont">
     <w:name w:val="Default Paragraph Font"/>
     <w:uiPriority w:val="1"/>
@@ -1558,6 +1969,19 @@
       <w:ind w:left="720"/>
       <w:contextualSpacing/>
     </w:pPr>
+  </w:style>
+  <w:style w:type="character" w:customStyle="1" w:styleId="Heading1Char">
+    <w:name w:val="Heading 1 Char"/>
+    <w:basedOn w:val="DefaultParagraphFont"/>
+    <w:link w:val="Heading1"/>
+    <w:uiPriority w:val="9"/>
+    <w:rsid w:val="003903AC"/>
+    <w:rPr>
+      <w:rFonts w:asciiTheme="majorHAnsi" w:eastAsiaTheme="majorEastAsia" w:hAnsiTheme="majorHAnsi" w:cstheme="majorBidi"/>
+      <w:color w:val="2E74B5" w:themeColor="accent1" w:themeShade="BF"/>
+      <w:sz w:val="32"/>
+      <w:szCs w:val="32"/>
+    </w:rPr>
   </w:style>
 </w:styles>
 </file>

</xml_diff>

<commit_message>
Update de documentos parte 1
</commit_message>
<xml_diff>
--- a/Proyecto4/Parte1/Arquitectura y diseno.docx
+++ b/Proyecto4/Parte1/Arquitectura y diseno.docx
@@ -82,9 +82,12 @@
     <w:p>
       <w:pPr>
         <w:jc w:val="both"/>
-      </w:pPr>
-      <w:r>
-        <w:object w:dxaOrig="12106" w:dyaOrig="11191">
+        <w:rPr>
+          <w:lang w:val="es-CR"/>
+        </w:rPr>
+      </w:pPr>
+      <w:r>
+        <w:object w:dxaOrig="15076" w:dyaOrig="11731">
           <v:shapetype id="_x0000_t75" coordsize="21600,21600" o:spt="75" o:preferrelative="t" path="m@4@5l@4@11@9@11@9@5xe" filled="f" stroked="f">
             <v:stroke joinstyle="miter"/>
             <v:formulas>
@@ -104,10 +107,10 @@
             <v:path o:extrusionok="f" gradientshapeok="t" o:connecttype="rect"/>
             <o:lock v:ext="edit" aspectratio="t"/>
           </v:shapetype>
-          <v:shape id="_x0000_i1025" type="#_x0000_t75" style="width:468pt;height:432.55pt" o:ole="">
+          <v:shape id="_x0000_i1025" type="#_x0000_t75" style="width:467.45pt;height:363.7pt" o:ole="">
             <v:imagedata r:id="rId5" o:title=""/>
           </v:shape>
-          <o:OLEObject Type="Embed" ProgID="Visio.Drawing.15" ShapeID="_x0000_i1025" DrawAspect="Content" ObjectID="_1564669902" r:id="rId6"/>
+          <o:OLEObject Type="Embed" ProgID="Visio.Drawing.15" ShapeID="_x0000_i1025" DrawAspect="Content" ObjectID="_1564683783" r:id="rId6"/>
         </w:object>
       </w:r>
     </w:p>
@@ -274,7 +277,6 @@
       </w:pPr>
       <w:proofErr w:type="spellStart"/>
       <w:r>
-        <w:lastRenderedPageBreak/>
         <w:t>Perif</w:t>
       </w:r>
       <w:proofErr w:type="spellEnd"/>
@@ -364,7 +366,14 @@
         <w:rPr>
           <w:lang w:val="es-CR"/>
         </w:rPr>
-        <w:t>: el ALTERA PLL, el cual permite generar relojes a partir de un reloj de entrada, aplicando factores de mult</w:t>
+        <w:t xml:space="preserve">: el ALTERA PLL, el cual permite generar relojes a partir de un reloj de entrada, aplicando factores de </w:t>
+      </w:r>
+      <w:r>
+        <w:rPr>
+          <w:lang w:val="es-CR"/>
+        </w:rPr>
+        <w:lastRenderedPageBreak/>
+        <w:t>mult</w:t>
       </w:r>
       <w:r>
         <w:rPr>
@@ -686,8 +695,6 @@
         </w:rPr>
         <w:t>, en operación de WDT, con período de 30 segundos a 50MHz.</w:t>
       </w:r>
-      <w:bookmarkStart w:id="0" w:name="_GoBack"/>
-      <w:bookmarkEnd w:id="0"/>
     </w:p>
     <w:p>
       <w:pPr>
@@ -864,20 +871,19 @@
         <w:rPr>
           <w:lang w:val="es-CR"/>
         </w:rPr>
-        <w:t xml:space="preserve">Ya que estos componentes no forman parte de la FPGA ni de la tarjeta de desarrollo elegida, se utiliza una tarjeta de convertidores externas, con interfaz SPI mediante el conector </w:t>
-      </w:r>
-      <w:r>
-        <w:rPr>
-          <w:highlight w:val="yellow"/>
-          <w:lang w:val="es-CR"/>
-        </w:rPr>
-        <w:t>$$$$$</w:t>
-      </w:r>
-      <w:r>
-        <w:rPr>
-          <w:lang w:val="es-CR"/>
-        </w:rPr>
-        <w:t xml:space="preserve"> (FMC150). En el </w:t>
+        <w:t xml:space="preserve">Ya que estos componentes no forman parte de la FPGA ni de la tarjeta de desarrollo elegida, se utiliza una tarjeta de convertidores externas, con interfaz </w:t>
+      </w:r>
+      <w:r>
+        <w:rPr>
+          <w:lang w:val="es-CR"/>
+        </w:rPr>
+        <w:t>I2C</w:t>
+      </w:r>
+      <w:r>
+        <w:rPr>
+          <w:lang w:val="es-CR"/>
+        </w:rPr>
+        <w:t xml:space="preserve">. En el </w:t>
       </w:r>
       <w:proofErr w:type="spellStart"/>
       <w:r>
@@ -891,7 +897,15 @@
         <w:rPr>
           <w:lang w:val="es-CR"/>
         </w:rPr>
-        <w:t>, es posible simular el comportamiento tanto del ADC como el DAC, para comprobar la lógica de comunicación y el software que lo utiliza.</w:t>
+        <w:t>, es posible simular el comportamiento tanto del ADC como el DAC, para comprobar la lógica de comunicación y el software que lo uti</w:t>
+      </w:r>
+      <w:bookmarkStart w:id="0" w:name="_GoBack"/>
+      <w:bookmarkEnd w:id="0"/>
+      <w:r>
+        <w:rPr>
+          <w:lang w:val="es-CR"/>
+        </w:rPr>
+        <w:t>liza.</w:t>
       </w:r>
     </w:p>
     <w:p>
@@ -1035,46 +1049,27 @@
         <w:rPr>
           <w:lang w:val="es-CR"/>
         </w:rPr>
-        <w:t xml:space="preserve">Al requerir 16MB de memoria, se decide utilizar un chip externo de memoria RAM de un solo acceso, con bus multiplexado e interfaz de comunicación I2C. El chip </w:t>
-      </w:r>
-      <w:r>
-        <w:rPr>
-          <w:highlight w:val="yellow"/>
-          <w:lang w:val="es-CR"/>
-        </w:rPr>
-        <w:t>$$$$</w:t>
-      </w:r>
-      <w:r>
-        <w:rPr>
-          <w:lang w:val="es-CR"/>
-        </w:rPr>
-        <w:t xml:space="preserve"> cumple con las características mencionadas (o la tarjeta de desarrollo </w:t>
-      </w:r>
-      <w:r>
-        <w:rPr>
-          <w:highlight w:val="yellow"/>
-          <w:lang w:val="es-CR"/>
-        </w:rPr>
-        <w:t>XXXX</w:t>
-      </w:r>
-      <w:r>
-        <w:rPr>
-          <w:lang w:val="es-CR"/>
-        </w:rPr>
-        <w:t xml:space="preserve"> contiene un chip de memoria </w:t>
-      </w:r>
-      <w:r>
-        <w:rPr>
-          <w:highlight w:val="yellow"/>
-          <w:lang w:val="es-CR"/>
-        </w:rPr>
-        <w:t>$$$$</w:t>
-      </w:r>
-      <w:r>
-        <w:rPr>
-          <w:lang w:val="es-CR"/>
-        </w:rPr>
-        <w:t xml:space="preserve"> que cumple esta función)</w:t>
+        <w:t xml:space="preserve">Al requerir 16MB de memoria, se decide utilizar un chip externo de memoria RAM de un solo acceso, con bus multiplexado e interfaz de comunicación I2C. </w:t>
+      </w:r>
+      <w:r>
+        <w:rPr>
+          <w:lang w:val="es-CR"/>
+        </w:rPr>
+        <w:t xml:space="preserve">Muchas de las tarjetas de desarrollo, útiles para </w:t>
+      </w:r>
+      <w:proofErr w:type="spellStart"/>
+      <w:r>
+        <w:rPr>
+          <w:lang w:val="es-CR"/>
+        </w:rPr>
+        <w:t>prototipar</w:t>
+      </w:r>
+      <w:proofErr w:type="spellEnd"/>
+      <w:r>
+        <w:rPr>
+          <w:lang w:val="es-CR"/>
+        </w:rPr>
+        <w:t xml:space="preserve"> sistemas en FPGA, tienen memorias SDRAM incluidas desde 16MB hasta 1GB.</w:t>
       </w:r>
     </w:p>
     <w:p>
@@ -1139,7 +1134,6 @@
         <w:rPr>
           <w:lang w:val="es-CR"/>
         </w:rPr>
-        <w:lastRenderedPageBreak/>
         <w:t xml:space="preserve">Este bloque se puede </w:t>
       </w:r>
       <w:proofErr w:type="spellStart"/>
@@ -1210,6 +1204,7 @@
         <w:rPr>
           <w:lang w:val="es-CR"/>
         </w:rPr>
+        <w:lastRenderedPageBreak/>
         <w:t xml:space="preserve">Tipo de </w:t>
       </w:r>
       <w:proofErr w:type="spellStart"/>

</xml_diff>

<commit_message>
PDF final de arquitectura y diseño
</commit_message>
<xml_diff>
--- a/Proyecto4/Parte1/Arquitectura y diseno.docx
+++ b/Proyecto4/Parte1/Arquitectura y diseno.docx
@@ -4,16 +4,18 @@
   <w:body>
     <w:p>
       <w:pPr>
-        <w:jc w:val="both"/>
-        <w:rPr>
-          <w:b/>
-          <w:lang w:val="es-CR"/>
-        </w:rPr>
-      </w:pPr>
-      <w:proofErr w:type="spellStart"/>
-      <w:r>
-        <w:rPr>
-          <w:b/>
+        <w:jc w:val="center"/>
+        <w:rPr>
+          <w:b/>
+          <w:sz w:val="28"/>
+          <w:lang w:val="es-CR"/>
+        </w:rPr>
+      </w:pPr>
+      <w:proofErr w:type="spellStart"/>
+      <w:r>
+        <w:rPr>
+          <w:b/>
+          <w:sz w:val="28"/>
           <w:lang w:val="es-CR"/>
         </w:rPr>
         <w:t>Prot</w:t>
@@ -21,6 +23,7 @@
       <w:r>
         <w:rPr>
           <w:b/>
+          <w:sz w:val="28"/>
           <w:lang w:val="es-CR"/>
         </w:rPr>
         <w:t>otipado</w:t>
@@ -29,6 +32,7 @@
       <w:r>
         <w:rPr>
           <w:b/>
+          <w:sz w:val="28"/>
           <w:lang w:val="es-CR"/>
         </w:rPr>
         <w:t xml:space="preserve"> de micro-controlador DSP</w:t>
@@ -36,55 +40,116 @@
     </w:p>
     <w:p>
       <w:pPr>
-        <w:pStyle w:val="Heading1"/>
+        <w:jc w:val="center"/>
+        <w:rPr>
+          <w:b/>
+          <w:sz w:val="36"/>
+          <w:lang w:val="es-CR"/>
+        </w:rPr>
+      </w:pPr>
+      <w:r>
+        <w:rPr>
+          <w:b/>
+          <w:sz w:val="28"/>
+          <w:lang w:val="es-CR"/>
+        </w:rPr>
+        <w:t>A</w:t>
+      </w:r>
+      <w:r>
+        <w:rPr>
+          <w:b/>
+          <w:sz w:val="28"/>
+          <w:lang w:val="es-CR"/>
+        </w:rPr>
+        <w:t>rquitectura y diseño</w:t>
+      </w:r>
+    </w:p>
+    <w:p>
+      <w:pPr>
+        <w:pStyle w:val="ListParagraph"/>
         <w:numPr>
           <w:ilvl w:val="0"/>
-          <w:numId w:val="2"/>
+          <w:numId w:val="3"/>
         </w:numPr>
         <w:jc w:val="both"/>
         <w:rPr>
-          <w:lang w:val="es-CR"/>
-        </w:rPr>
-      </w:pPr>
-      <w:r>
-        <w:rPr>
-          <w:lang w:val="es-CR"/>
-        </w:rPr>
-        <w:t>A</w:t>
-      </w:r>
-      <w:r>
-        <w:rPr>
-          <w:lang w:val="es-CR"/>
-        </w:rPr>
-        <w:t>rquitectura y dise</w:t>
-      </w:r>
-      <w:r>
-        <w:rPr>
-          <w:lang w:val="es-CR"/>
-        </w:rPr>
-        <w:t>ño</w:t>
-      </w:r>
-    </w:p>
-    <w:p>
-      <w:pPr>
-        <w:jc w:val="both"/>
-        <w:rPr>
-          <w:lang w:val="es-CR"/>
-        </w:rPr>
-      </w:pPr>
-      <w:r>
-        <w:rPr>
-          <w:lang w:val="es-CR"/>
-        </w:rPr>
-        <w:t>El siguiente diagrama muestra el diagrama general del sistema a desarrollar. El área gris contiene la lógica implementada en el FPGA. Las interfaces SPI e I2C se utilizan para comunicarse con periféricos en circuitos externos.</w:t>
-      </w:r>
-    </w:p>
-    <w:p>
-      <w:pPr>
-        <w:jc w:val="both"/>
-        <w:rPr>
-          <w:lang w:val="es-CR"/>
-        </w:rPr>
+          <w:b/>
+          <w:sz w:val="28"/>
+          <w:lang w:val="es-CR"/>
+        </w:rPr>
+      </w:pPr>
+      <w:r>
+        <w:rPr>
+          <w:b/>
+          <w:sz w:val="28"/>
+          <w:lang w:val="es-CR"/>
+        </w:rPr>
+        <w:t>Diagrama de Arquitectura</w:t>
+      </w:r>
+    </w:p>
+    <w:p>
+      <w:pPr>
+        <w:jc w:val="both"/>
+        <w:rPr>
+          <w:lang w:val="es-CR"/>
+        </w:rPr>
+      </w:pPr>
+      <w:r>
+        <w:rPr>
+          <w:lang w:val="es-CR"/>
+        </w:rPr>
+        <w:t>El siguiente diagrama muestra el diagrama general del sistema a desarrollar. El área gris contiene la lógica implementada en el FPGA.</w:t>
+      </w:r>
+      <w:r>
+        <w:rPr>
+          <w:lang w:val="es-CR"/>
+        </w:rPr>
+        <w:t xml:space="preserve"> Por la cantidad de memoria requerida, se determina el uso de memoria externa como parte de una tarjeta de desarrollo. Esta tarjeta se define con el área de color azul.</w:t>
+      </w:r>
+      <w:r>
+        <w:rPr>
+          <w:lang w:val="es-CR"/>
+        </w:rPr>
+        <w:t xml:space="preserve"> Las interfaces SPI e I2C se utilizan para comunicarse con periféricos en circuitos externos</w:t>
+      </w:r>
+      <w:r>
+        <w:rPr>
+          <w:lang w:val="es-CR"/>
+        </w:rPr>
+        <w:t xml:space="preserve">.  </w:t>
+      </w:r>
+    </w:p>
+    <w:p>
+      <w:pPr>
+        <w:jc w:val="both"/>
+        <w:rPr>
+          <w:lang w:val="es-CR"/>
+        </w:rPr>
+      </w:pPr>
+      <w:r>
+        <w:rPr>
+          <w:lang w:val="es-CR"/>
+        </w:rPr>
+        <w:t xml:space="preserve">Para </w:t>
+      </w:r>
+      <w:proofErr w:type="spellStart"/>
+      <w:r>
+        <w:rPr>
+          <w:lang w:val="es-CR"/>
+        </w:rPr>
+        <w:t>prototipar</w:t>
+      </w:r>
+      <w:proofErr w:type="spellEnd"/>
+      <w:r>
+        <w:rPr>
+          <w:lang w:val="es-CR"/>
+        </w:rPr>
+        <w:t xml:space="preserve"> los ADC y DAC, se define el uso de una tarjeta externa, con comunicación I2C, que se comunica con la tarjeta de desarrollo y la FPGA.</w:t>
+      </w:r>
+    </w:p>
+    <w:p>
+      <w:pPr>
+        <w:jc w:val="center"/>
       </w:pPr>
       <w:r>
         <w:object w:dxaOrig="15076" w:dyaOrig="11731">
@@ -108,11 +173,123 @@
             <o:lock v:ext="edit" aspectratio="t"/>
           </v:shapetype>
           <v:shape id="_x0000_i1025" type="#_x0000_t75" style="width:467.45pt;height:363.7pt" o:ole="">
-            <v:imagedata r:id="rId5" o:title=""/>
+            <v:imagedata r:id="rId7" o:title=""/>
           </v:shape>
-          <o:OLEObject Type="Embed" ProgID="Visio.Drawing.15" ShapeID="_x0000_i1025" DrawAspect="Content" ObjectID="_1564683783" r:id="rId6"/>
+          <o:OLEObject Type="Embed" ProgID="Visio.Drawing.15" ShapeID="_x0000_i1025" DrawAspect="Content" ObjectID="_1564772506" r:id="rId8"/>
         </w:object>
       </w:r>
+    </w:p>
+    <w:p>
+      <w:pPr>
+        <w:jc w:val="center"/>
+        <w:rPr>
+          <w:lang w:val="es-CR"/>
+        </w:rPr>
+      </w:pPr>
+      <w:r>
+        <w:rPr>
+          <w:lang w:val="es-CR"/>
+        </w:rPr>
+        <w:t>Figura 1. Diagrama de arquitectura del sistema</w:t>
+      </w:r>
+    </w:p>
+    <w:p>
+      <w:pPr>
+        <w:rPr>
+          <w:lang w:val="es-CR"/>
+        </w:rPr>
+      </w:pPr>
+      <w:r>
+        <w:rPr>
+          <w:lang w:val="es-CR"/>
+        </w:rPr>
+        <w:br w:type="page"/>
+      </w:r>
+    </w:p>
+    <w:p>
+      <w:pPr>
+        <w:pStyle w:val="ListParagraph"/>
+        <w:numPr>
+          <w:ilvl w:val="0"/>
+          <w:numId w:val="3"/>
+        </w:numPr>
+        <w:jc w:val="both"/>
+        <w:rPr>
+          <w:b/>
+          <w:sz w:val="28"/>
+          <w:lang w:val="es-CR"/>
+        </w:rPr>
+      </w:pPr>
+      <w:r>
+        <w:rPr>
+          <w:b/>
+          <w:sz w:val="28"/>
+          <w:lang w:val="es-CR"/>
+        </w:rPr>
+        <w:lastRenderedPageBreak/>
+        <w:t>Diseño de Sistema</w:t>
+      </w:r>
+    </w:p>
+    <w:p>
+      <w:pPr>
+        <w:pStyle w:val="ListParagraph"/>
+        <w:jc w:val="both"/>
+        <w:rPr>
+          <w:lang w:val="es-CR"/>
+        </w:rPr>
+      </w:pPr>
+    </w:p>
+    <w:p>
+      <w:pPr>
+        <w:pStyle w:val="ListParagraph"/>
+        <w:jc w:val="both"/>
+        <w:rPr>
+          <w:lang w:val="es-CR"/>
+        </w:rPr>
+      </w:pPr>
+      <w:r>
+        <w:rPr>
+          <w:lang w:val="es-CR"/>
+        </w:rPr>
+        <w:t xml:space="preserve">Se detalla a continuación el diseño de cada uno de los bloques del sistema y la descripción de su implementación. Todos los IP utilizados para el diseño son parte de las librerías gratuitas del paquete de </w:t>
+      </w:r>
+      <w:proofErr w:type="spellStart"/>
+      <w:r>
+        <w:rPr>
+          <w:lang w:val="es-CR"/>
+        </w:rPr>
+        <w:t>Quartus</w:t>
+      </w:r>
+      <w:proofErr w:type="spellEnd"/>
+      <w:r>
+        <w:rPr>
+          <w:lang w:val="es-CR"/>
+        </w:rPr>
+        <w:t xml:space="preserve"> II Lite 16.0. No se requirió utilizar </w:t>
+      </w:r>
+      <w:proofErr w:type="spellStart"/>
+      <w:r>
+        <w:rPr>
+          <w:lang w:val="es-CR"/>
+        </w:rPr>
+        <w:t>cores</w:t>
+      </w:r>
+      <w:proofErr w:type="spellEnd"/>
+      <w:r>
+        <w:rPr>
+          <w:lang w:val="es-CR"/>
+        </w:rPr>
+        <w:t xml:space="preserve"> de IP externos o de terceros.</w:t>
+      </w:r>
+    </w:p>
+    <w:p>
+      <w:pPr>
+        <w:pStyle w:val="ListParagraph"/>
+        <w:jc w:val="both"/>
+        <w:rPr>
+          <w:lang w:val="es-CR"/>
+        </w:rPr>
+      </w:pPr>
     </w:p>
     <w:p>
       <w:pPr>
@@ -122,14 +299,17 @@
           <w:numId w:val="1"/>
         </w:numPr>
         <w:jc w:val="both"/>
-      </w:pPr>
-      <w:proofErr w:type="spellStart"/>
-      <w:r>
-        <w:t>Procesador</w:t>
-      </w:r>
-      <w:proofErr w:type="spellEnd"/>
-      <w:r>
-        <w:t xml:space="preserve"> RISC</w:t>
+        <w:rPr>
+          <w:b/>
+          <w:lang w:val="es-CR"/>
+        </w:rPr>
+      </w:pPr>
+      <w:r>
+        <w:rPr>
+          <w:b/>
+          <w:lang w:val="es-CR"/>
+        </w:rPr>
+        <w:t>Procesador RISC</w:t>
       </w:r>
     </w:p>
     <w:p>
@@ -144,27 +324,105 @@
         <w:rPr>
           <w:lang w:val="es-CR"/>
         </w:rPr>
-        <w:t xml:space="preserve">Tipo de </w:t>
-      </w:r>
-      <w:proofErr w:type="spellStart"/>
-      <w:r>
-        <w:rPr>
-          <w:lang w:val="es-CR"/>
-        </w:rPr>
-        <w:t>prototipado</w:t>
-      </w:r>
-      <w:proofErr w:type="spellEnd"/>
-      <w:r>
-        <w:rPr>
-          <w:lang w:val="es-CR"/>
-        </w:rPr>
-        <w:t xml:space="preserve">: </w:t>
-      </w:r>
-      <w:r>
-        <w:rPr>
-          <w:lang w:val="es-CR"/>
-        </w:rPr>
-        <w:t>Completo</w:t>
+        <w:t xml:space="preserve">El procesador RISC </w:t>
+      </w:r>
+      <w:r>
+        <w:rPr>
+          <w:lang w:val="es-CR"/>
+        </w:rPr>
+        <w:t xml:space="preserve">para el ASIC se reutilizará de un IP de la empresa. Para simular este procesador en el prototipo de FPGA, se utiliza un </w:t>
+      </w:r>
+      <w:proofErr w:type="spellStart"/>
+      <w:r>
+        <w:rPr>
+          <w:lang w:val="es-CR"/>
+        </w:rPr>
+        <w:t>Soft</w:t>
+      </w:r>
+      <w:proofErr w:type="spellEnd"/>
+      <w:r>
+        <w:rPr>
+          <w:lang w:val="es-CR"/>
+        </w:rPr>
+        <w:t xml:space="preserve"> </w:t>
+      </w:r>
+      <w:proofErr w:type="spellStart"/>
+      <w:r>
+        <w:rPr>
+          <w:lang w:val="es-CR"/>
+        </w:rPr>
+        <w:t>core</w:t>
+      </w:r>
+      <w:proofErr w:type="spellEnd"/>
+      <w:r>
+        <w:rPr>
+          <w:lang w:val="es-CR"/>
+        </w:rPr>
+        <w:t xml:space="preserve"> del procesador </w:t>
+      </w:r>
+      <w:proofErr w:type="spellStart"/>
+      <w:r>
+        <w:rPr>
+          <w:lang w:val="es-CR"/>
+        </w:rPr>
+        <w:t>Nios</w:t>
+      </w:r>
+      <w:proofErr w:type="spellEnd"/>
+      <w:r>
+        <w:rPr>
+          <w:lang w:val="es-CR"/>
+        </w:rPr>
+        <w:t xml:space="preserve"> II</w:t>
+      </w:r>
+      <w:r>
+        <w:rPr>
+          <w:lang w:val="es-CR"/>
+        </w:rPr>
+        <w:t xml:space="preserve"> que también es RISC. Se debe tomar que cuenta que ya que</w:t>
+      </w:r>
+      <w:r>
+        <w:rPr>
+          <w:lang w:val="es-CR"/>
+        </w:rPr>
+        <w:t xml:space="preserve"> el IP Core no es el mismo que el </w:t>
+      </w:r>
+      <w:r>
+        <w:rPr>
+          <w:lang w:val="es-CR"/>
+        </w:rPr>
+        <w:t>que sería utilizado en el ASIC,</w:t>
+      </w:r>
+      <w:r>
+        <w:rPr>
+          <w:lang w:val="es-CR"/>
+        </w:rPr>
+        <w:t xml:space="preserve"> el consumo de recursos </w:t>
+      </w:r>
+      <w:r>
+        <w:rPr>
+          <w:lang w:val="es-CR"/>
+        </w:rPr>
+        <w:t xml:space="preserve">puede variar para este bloque. El uso del procesador </w:t>
+      </w:r>
+      <w:proofErr w:type="spellStart"/>
+      <w:r>
+        <w:rPr>
+          <w:lang w:val="es-CR"/>
+        </w:rPr>
+        <w:t>Nios</w:t>
+      </w:r>
+      <w:proofErr w:type="spellEnd"/>
+      <w:r>
+        <w:rPr>
+          <w:lang w:val="es-CR"/>
+        </w:rPr>
+        <w:t xml:space="preserve"> II permite tener una aproximación de los recursos a utilizar</w:t>
+      </w:r>
+      <w:r>
+        <w:rPr>
+          <w:lang w:val="es-CR"/>
+        </w:rPr>
+        <w:t>.</w:t>
       </w:r>
     </w:p>
     <w:p>
@@ -175,96 +433,6 @@
           <w:lang w:val="es-CR"/>
         </w:rPr>
       </w:pPr>
-      <w:r>
-        <w:rPr>
-          <w:lang w:val="es-CR"/>
-        </w:rPr>
-        <w:t xml:space="preserve">El procesador RISC </w:t>
-      </w:r>
-      <w:r>
-        <w:rPr>
-          <w:lang w:val="es-CR"/>
-        </w:rPr>
-        <w:t xml:space="preserve">para el ASIC se reutilizará de un IP de la empresa. Para simular este procesador en el prototipo de FPGA, se utiliza un </w:t>
-      </w:r>
-      <w:proofErr w:type="spellStart"/>
-      <w:r>
-        <w:rPr>
-          <w:lang w:val="es-CR"/>
-        </w:rPr>
-        <w:t>Softcore</w:t>
-      </w:r>
-      <w:proofErr w:type="spellEnd"/>
-      <w:r>
-        <w:rPr>
-          <w:lang w:val="es-CR"/>
-        </w:rPr>
-        <w:t xml:space="preserve"> del procesador </w:t>
-      </w:r>
-      <w:proofErr w:type="spellStart"/>
-      <w:r>
-        <w:rPr>
-          <w:lang w:val="es-CR"/>
-        </w:rPr>
-        <w:t>Nios</w:t>
-      </w:r>
-      <w:proofErr w:type="spellEnd"/>
-      <w:r>
-        <w:rPr>
-          <w:lang w:val="es-CR"/>
-        </w:rPr>
-        <w:t xml:space="preserve"> II</w:t>
-      </w:r>
-      <w:r>
-        <w:rPr>
-          <w:lang w:val="es-CR"/>
-        </w:rPr>
-        <w:t xml:space="preserve"> que también es RISC. Se debe tomar que cuenta que ya que</w:t>
-      </w:r>
-      <w:r>
-        <w:rPr>
-          <w:lang w:val="es-CR"/>
-        </w:rPr>
-        <w:t xml:space="preserve"> el IP Core no es el mismo que el </w:t>
-      </w:r>
-      <w:r>
-        <w:rPr>
-          <w:lang w:val="es-CR"/>
-        </w:rPr>
-        <w:t>que sería utilizado en el ASIC,</w:t>
-      </w:r>
-      <w:r>
-        <w:rPr>
-          <w:lang w:val="es-CR"/>
-        </w:rPr>
-        <w:t xml:space="preserve"> el consumo de recursos </w:t>
-      </w:r>
-      <w:r>
-        <w:rPr>
-          <w:lang w:val="es-CR"/>
-        </w:rPr>
-        <w:t xml:space="preserve">puede variar para este bloque. El uso del procesador </w:t>
-      </w:r>
-      <w:proofErr w:type="spellStart"/>
-      <w:r>
-        <w:rPr>
-          <w:lang w:val="es-CR"/>
-        </w:rPr>
-        <w:t>Nios</w:t>
-      </w:r>
-      <w:proofErr w:type="spellEnd"/>
-      <w:r>
-        <w:rPr>
-          <w:lang w:val="es-CR"/>
-        </w:rPr>
-        <w:t xml:space="preserve"> II permite tener una aproximación de los recursos a utilizar</w:t>
-      </w:r>
-      <w:r>
-        <w:rPr>
-          <w:lang w:val="es-CR"/>
-        </w:rPr>
-        <w:t>.</w:t>
-      </w:r>
     </w:p>
     <w:p>
       <w:pPr>
@@ -274,14 +442,21 @@
           <w:numId w:val="1"/>
         </w:numPr>
         <w:jc w:val="both"/>
-      </w:pPr>
-      <w:proofErr w:type="spellStart"/>
-      <w:r>
+        <w:rPr>
+          <w:b/>
+        </w:rPr>
+      </w:pPr>
+      <w:proofErr w:type="spellStart"/>
+      <w:r>
+        <w:rPr>
+          <w:b/>
+        </w:rPr>
         <w:t>Perif</w:t>
       </w:r>
       <w:proofErr w:type="spellEnd"/>
       <w:r>
         <w:rPr>
+          <w:b/>
           <w:lang w:val="es-CR"/>
         </w:rPr>
         <w:t>éricos:</w:t>
@@ -295,9 +470,13 @@
           <w:numId w:val="1"/>
         </w:numPr>
         <w:jc w:val="both"/>
-      </w:pPr>
-      <w:r>
-        <w:rPr>
+        <w:rPr>
+          <w:b/>
+        </w:rPr>
+      </w:pPr>
+      <w:r>
+        <w:rPr>
+          <w:b/>
           <w:lang w:val="es-CR"/>
         </w:rPr>
         <w:t>Controlador de reloj</w:t>
@@ -316,21 +495,91 @@
         <w:rPr>
           <w:lang w:val="es-CR"/>
         </w:rPr>
-        <w:t xml:space="preserve">Tipo de </w:t>
-      </w:r>
-      <w:proofErr w:type="spellStart"/>
-      <w:r>
-        <w:rPr>
-          <w:lang w:val="es-CR"/>
-        </w:rPr>
-        <w:t>prototipado</w:t>
-      </w:r>
-      <w:proofErr w:type="spellEnd"/>
-      <w:r>
-        <w:rPr>
-          <w:lang w:val="es-CR"/>
-        </w:rPr>
-        <w:t>: Completo</w:t>
+        <w:t>Par</w:t>
+      </w:r>
+      <w:r>
+        <w:rPr>
+          <w:lang w:val="es-CR"/>
+        </w:rPr>
+        <w:t xml:space="preserve">a implementar este controlador, se utiliza una combinación de dos </w:t>
+      </w:r>
+      <w:proofErr w:type="spellStart"/>
+      <w:r>
+        <w:rPr>
+          <w:lang w:val="es-CR"/>
+        </w:rPr>
+        <w:t>IPs</w:t>
+      </w:r>
+      <w:proofErr w:type="spellEnd"/>
+      <w:r>
+        <w:rPr>
+          <w:lang w:val="es-CR"/>
+        </w:rPr>
+        <w:t>: el ALTERA PLL, el cual permite generar relojes a partir de un reloj de entrada, aplicando factores de mult</w:t>
+      </w:r>
+      <w:r>
+        <w:rPr>
+          <w:lang w:val="es-CR"/>
+        </w:rPr>
+        <w:t>iplicación o división, tal como es requerido</w:t>
+      </w:r>
+      <w:r>
+        <w:rPr>
+          <w:lang w:val="es-CR"/>
+        </w:rPr>
+        <w:t xml:space="preserve">. El segundo es el IP de Altera PLL </w:t>
+      </w:r>
+      <w:proofErr w:type="spellStart"/>
+      <w:r>
+        <w:rPr>
+          <w:lang w:val="es-CR"/>
+        </w:rPr>
+        <w:t>Reconfig</w:t>
+      </w:r>
+      <w:proofErr w:type="spellEnd"/>
+      <w:r>
+        <w:rPr>
+          <w:lang w:val="es-CR"/>
+        </w:rPr>
+        <w:t xml:space="preserve">, el cual se utiliza para poder reconfigurar dinámicamente el </w:t>
+      </w:r>
+      <w:r>
+        <w:rPr>
+          <w:lang w:val="es-CR"/>
+        </w:rPr>
+        <w:t>PLL</w:t>
+      </w:r>
+      <w:r>
+        <w:rPr>
+          <w:lang w:val="es-CR"/>
+        </w:rPr>
+        <w:t xml:space="preserve">, controlado mediante la interfaz de </w:t>
+      </w:r>
+      <w:proofErr w:type="spellStart"/>
+      <w:r>
+        <w:rPr>
+          <w:lang w:val="es-CR"/>
+        </w:rPr>
+        <w:t>Avalon</w:t>
+      </w:r>
+      <w:proofErr w:type="spellEnd"/>
+      <w:r>
+        <w:rPr>
+          <w:lang w:val="es-CR"/>
+        </w:rPr>
+        <w:t xml:space="preserve">. Éste IP controla el PLL para </w:t>
+      </w:r>
+      <w:r>
+        <w:rPr>
+          <w:lang w:val="es-CR"/>
+        </w:rPr>
+        <w:t>poder modificar en tiempo de ejecución los factores de multiplicación/di</w:t>
+      </w:r>
+      <w:r>
+        <w:rPr>
+          <w:lang w:val="es-CR"/>
+        </w:rPr>
+        <w:t xml:space="preserve">visión de los relojes generados. </w:t>
       </w:r>
     </w:p>
     <w:p>
@@ -342,50 +591,143 @@
           <w:lang w:val="es-CR"/>
         </w:rPr>
       </w:pPr>
-      <w:r>
-        <w:rPr>
-          <w:lang w:val="es-CR"/>
-        </w:rPr>
-        <w:t>Par</w:t>
-      </w:r>
-      <w:r>
-        <w:rPr>
-          <w:lang w:val="es-CR"/>
-        </w:rPr>
-        <w:t xml:space="preserve">a implementar este controlador, se utiliza una combinación de dos </w:t>
-      </w:r>
-      <w:proofErr w:type="spellStart"/>
-      <w:r>
-        <w:rPr>
-          <w:lang w:val="es-CR"/>
-        </w:rPr>
-        <w:t>IPs</w:t>
-      </w:r>
-      <w:proofErr w:type="spellEnd"/>
-      <w:r>
-        <w:rPr>
-          <w:lang w:val="es-CR"/>
-        </w:rPr>
-        <w:t xml:space="preserve">: el ALTERA PLL, el cual permite generar relojes a partir de un reloj de entrada, aplicando factores de </w:t>
-      </w:r>
-      <w:r>
-        <w:rPr>
-          <w:lang w:val="es-CR"/>
-        </w:rPr>
-        <w:lastRenderedPageBreak/>
-        <w:t>mult</w:t>
-      </w:r>
-      <w:r>
-        <w:rPr>
-          <w:lang w:val="es-CR"/>
-        </w:rPr>
-        <w:t>iplicación o división, tal como es requerido</w:t>
-      </w:r>
-      <w:r>
-        <w:rPr>
-          <w:lang w:val="es-CR"/>
-        </w:rPr>
-        <w:t xml:space="preserve">. El segundo es el IP de Altera PLL </w:t>
+    </w:p>
+    <w:p>
+      <w:pPr>
+        <w:jc w:val="center"/>
+        <w:rPr>
+          <w:lang w:val="es-CR"/>
+        </w:rPr>
+      </w:pPr>
+      <w:r>
+        <w:rPr>
+          <w:noProof/>
+        </w:rPr>
+        <w:drawing>
+          <wp:inline distT="0" distB="0" distL="0" distR="0" wp14:anchorId="1DBF4319" wp14:editId="204BC788">
+            <wp:extent cx="2238935" cy="1069798"/>
+            <wp:effectExtent l="0" t="0" r="0" b="0"/>
+            <wp:docPr id="7" name="Picture 7"/>
+            <wp:cNvGraphicFramePr>
+              <a:graphicFrameLocks xmlns:a="http://schemas.openxmlformats.org/drawingml/2006/main" noChangeAspect="1"/>
+            </wp:cNvGraphicFramePr>
+            <a:graphic xmlns:a="http://schemas.openxmlformats.org/drawingml/2006/main">
+              <a:graphicData uri="http://schemas.openxmlformats.org/drawingml/2006/picture">
+                <pic:pic xmlns:pic="http://schemas.openxmlformats.org/drawingml/2006/picture">
+                  <pic:nvPicPr>
+                    <pic:cNvPr id="1" name=""/>
+                    <pic:cNvPicPr/>
+                  </pic:nvPicPr>
+                  <pic:blipFill>
+                    <a:blip r:embed="rId9"/>
+                    <a:stretch>
+                      <a:fillRect/>
+                    </a:stretch>
+                  </pic:blipFill>
+                  <pic:spPr>
+                    <a:xfrm>
+                      <a:off x="0" y="0"/>
+                      <a:ext cx="2253024" cy="1076530"/>
+                    </a:xfrm>
+                    <a:prstGeom prst="rect">
+                      <a:avLst/>
+                    </a:prstGeom>
+                  </pic:spPr>
+                </pic:pic>
+              </a:graphicData>
+            </a:graphic>
+          </wp:inline>
+        </w:drawing>
+      </w:r>
+    </w:p>
+    <w:p>
+      <w:pPr>
+        <w:jc w:val="center"/>
+        <w:rPr>
+          <w:lang w:val="es-CR"/>
+        </w:rPr>
+      </w:pPr>
+      <w:r>
+        <w:rPr>
+          <w:lang w:val="es-CR"/>
+        </w:rPr>
+        <w:t xml:space="preserve">Figura 2. Bloque IP </w:t>
+      </w:r>
+      <w:proofErr w:type="spellStart"/>
+      <w:r>
+        <w:rPr>
+          <w:lang w:val="es-CR"/>
+        </w:rPr>
+        <w:t>Atera</w:t>
+      </w:r>
+      <w:proofErr w:type="spellEnd"/>
+      <w:r>
+        <w:rPr>
+          <w:lang w:val="es-CR"/>
+        </w:rPr>
+        <w:t xml:space="preserve"> PLL con opción de reconfiguración</w:t>
+      </w:r>
+    </w:p>
+    <w:p>
+      <w:pPr>
+        <w:jc w:val="center"/>
+        <w:rPr>
+          <w:lang w:val="es-CR"/>
+        </w:rPr>
+      </w:pPr>
+      <w:r>
+        <w:rPr>
+          <w:noProof/>
+        </w:rPr>
+        <w:drawing>
+          <wp:inline distT="0" distB="0" distL="0" distR="0" wp14:anchorId="2811B04A" wp14:editId="58918C28">
+            <wp:extent cx="2480983" cy="1178284"/>
+            <wp:effectExtent l="0" t="0" r="0" b="3175"/>
+            <wp:docPr id="1" name="Picture 1"/>
+            <wp:cNvGraphicFramePr>
+              <a:graphicFrameLocks xmlns:a="http://schemas.openxmlformats.org/drawingml/2006/main" noChangeAspect="1"/>
+            </wp:cNvGraphicFramePr>
+            <a:graphic xmlns:a="http://schemas.openxmlformats.org/drawingml/2006/main">
+              <a:graphicData uri="http://schemas.openxmlformats.org/drawingml/2006/picture">
+                <pic:pic xmlns:pic="http://schemas.openxmlformats.org/drawingml/2006/picture">
+                  <pic:nvPicPr>
+                    <pic:cNvPr id="1" name=""/>
+                    <pic:cNvPicPr/>
+                  </pic:nvPicPr>
+                  <pic:blipFill>
+                    <a:blip r:embed="rId10"/>
+                    <a:stretch>
+                      <a:fillRect/>
+                    </a:stretch>
+                  </pic:blipFill>
+                  <pic:spPr>
+                    <a:xfrm>
+                      <a:off x="0" y="0"/>
+                      <a:ext cx="2498840" cy="1186765"/>
+                    </a:xfrm>
+                    <a:prstGeom prst="rect">
+                      <a:avLst/>
+                    </a:prstGeom>
+                  </pic:spPr>
+                </pic:pic>
+              </a:graphicData>
+            </a:graphic>
+          </wp:inline>
+        </w:drawing>
+      </w:r>
+    </w:p>
+    <w:p>
+      <w:pPr>
+        <w:jc w:val="center"/>
+        <w:rPr>
+          <w:lang w:val="es-CR"/>
+        </w:rPr>
+      </w:pPr>
+      <w:r>
+        <w:rPr>
+          <w:lang w:val="es-CR"/>
+        </w:rPr>
+        <w:t xml:space="preserve">Figura 3. Bloque IP Altera PLL </w:t>
       </w:r>
       <w:proofErr w:type="spellStart"/>
       <w:r>
@@ -399,20 +741,26 @@
         <w:rPr>
           <w:lang w:val="es-CR"/>
         </w:rPr>
-        <w:t xml:space="preserve">, el cual se utiliza para poder reconfigurar dinámicamente el </w:t>
-      </w:r>
-      <w:r>
-        <w:rPr>
-          <w:lang w:val="es-CR"/>
-        </w:rPr>
-        <w:t xml:space="preserve">PLL. Éste IP controla el PLL para </w:t>
-      </w:r>
-      <w:r>
-        <w:rPr>
-          <w:lang w:val="es-CR"/>
-        </w:rPr>
-        <w:t>poder modificar en tiempo de ejecución los factores de multiplicación/división de los relojes generados.</w:t>
-      </w:r>
+        <w:t xml:space="preserve"> interfaz </w:t>
+      </w:r>
+      <w:proofErr w:type="spellStart"/>
+      <w:r>
+        <w:rPr>
+          <w:lang w:val="es-CR"/>
+        </w:rPr>
+        <w:t>Avalon</w:t>
+      </w:r>
+      <w:proofErr w:type="spellEnd"/>
+    </w:p>
+    <w:p>
+      <w:pPr>
+        <w:pStyle w:val="ListParagraph"/>
+        <w:ind w:left="1440"/>
+        <w:jc w:val="both"/>
+        <w:rPr>
+          <w:lang w:val="es-CR"/>
+        </w:rPr>
+      </w:pPr>
     </w:p>
     <w:p>
       <w:pPr>
@@ -423,11 +771,13 @@
         </w:numPr>
         <w:jc w:val="both"/>
         <w:rPr>
-          <w:lang w:val="es-CR"/>
-        </w:rPr>
-      </w:pPr>
-      <w:r>
-        <w:rPr>
+          <w:b/>
+          <w:lang w:val="es-CR"/>
+        </w:rPr>
+      </w:pPr>
+      <w:r>
+        <w:rPr>
+          <w:b/>
           <w:lang w:val="es-CR"/>
         </w:rPr>
         <w:t xml:space="preserve">Contador </w:t>
@@ -435,6 +785,7 @@
       <w:proofErr w:type="spellStart"/>
       <w:r>
         <w:rPr>
+          <w:b/>
           <w:lang w:val="es-CR"/>
         </w:rPr>
         <w:t>decremental</w:t>
@@ -454,36 +805,6 @@
         <w:rPr>
           <w:lang w:val="es-CR"/>
         </w:rPr>
-        <w:t xml:space="preserve">Tipo de </w:t>
-      </w:r>
-      <w:proofErr w:type="spellStart"/>
-      <w:r>
-        <w:rPr>
-          <w:lang w:val="es-CR"/>
-        </w:rPr>
-        <w:t>prototipado</w:t>
-      </w:r>
-      <w:proofErr w:type="spellEnd"/>
-      <w:r>
-        <w:rPr>
-          <w:lang w:val="es-CR"/>
-        </w:rPr>
-        <w:t>: Completo</w:t>
-      </w:r>
-    </w:p>
-    <w:p>
-      <w:pPr>
-        <w:pStyle w:val="ListParagraph"/>
-        <w:ind w:left="1440"/>
-        <w:jc w:val="both"/>
-        <w:rPr>
-          <w:lang w:val="es-CR"/>
-        </w:rPr>
-      </w:pPr>
-      <w:r>
-        <w:rPr>
-          <w:lang w:val="es-CR"/>
-        </w:rPr>
         <w:t xml:space="preserve">Este bloque consta de dos contadores </w:t>
       </w:r>
       <w:proofErr w:type="spellStart"/>
@@ -554,7 +875,14 @@
         <w:rPr>
           <w:lang w:val="es-CR"/>
         </w:rPr>
-        <w:t xml:space="preserve"> II. La lógica de interrupción e</w:t>
+        <w:t xml:space="preserve"> </w:t>
+      </w:r>
+      <w:r>
+        <w:rPr>
+          <w:lang w:val="es-CR"/>
+        </w:rPr>
+        <w:lastRenderedPageBreak/>
+        <w:t>II. La lógica de interrupción e</w:t>
       </w:r>
       <w:r>
         <w:rPr>
@@ -596,12 +924,6 @@
         <w:t>Avalon</w:t>
       </w:r>
       <w:proofErr w:type="spellEnd"/>
-      <w:r>
-        <w:rPr>
-          <w:lang w:val="es-CR"/>
-        </w:rPr>
-        <w:t>, tal como se realizó en el curso</w:t>
-      </w:r>
       <w:r>
         <w:rPr>
           <w:lang w:val="es-CR"/>
@@ -618,11 +940,13 @@
         </w:numPr>
         <w:jc w:val="both"/>
         <w:rPr>
-          <w:lang w:val="es-CR"/>
-        </w:rPr>
-      </w:pPr>
-      <w:r>
-        <w:rPr>
+          <w:b/>
+          <w:lang w:val="es-CR"/>
+        </w:rPr>
+      </w:pPr>
+      <w:r>
+        <w:rPr>
+          <w:b/>
           <w:lang w:val="es-CR"/>
         </w:rPr>
         <w:t xml:space="preserve">Temporizador </w:t>
@@ -630,6 +954,7 @@
       <w:proofErr w:type="spellStart"/>
       <w:r>
         <w:rPr>
+          <w:b/>
           <w:lang w:val="es-CR"/>
         </w:rPr>
         <w:t>Watchdog</w:t>
@@ -649,36 +974,6 @@
         <w:rPr>
           <w:lang w:val="es-CR"/>
         </w:rPr>
-        <w:t xml:space="preserve">Tipo de </w:t>
-      </w:r>
-      <w:proofErr w:type="spellStart"/>
-      <w:r>
-        <w:rPr>
-          <w:lang w:val="es-CR"/>
-        </w:rPr>
-        <w:t>prototipado</w:t>
-      </w:r>
-      <w:proofErr w:type="spellEnd"/>
-      <w:r>
-        <w:rPr>
-          <w:lang w:val="es-CR"/>
-        </w:rPr>
-        <w:t>: Completo</w:t>
-      </w:r>
-    </w:p>
-    <w:p>
-      <w:pPr>
-        <w:pStyle w:val="ListParagraph"/>
-        <w:ind w:left="1440"/>
-        <w:jc w:val="both"/>
-        <w:rPr>
-          <w:lang w:val="es-CR"/>
-        </w:rPr>
-      </w:pPr>
-      <w:r>
-        <w:rPr>
-          <w:lang w:val="es-CR"/>
-        </w:rPr>
         <w:t xml:space="preserve">Se puede implementar mediante el IP de </w:t>
       </w:r>
       <w:proofErr w:type="spellStart"/>
@@ -686,6 +981,20 @@
         <w:rPr>
           <w:lang w:val="es-CR"/>
         </w:rPr>
+        <w:t>Interval</w:t>
+      </w:r>
+      <w:proofErr w:type="spellEnd"/>
+      <w:r>
+        <w:rPr>
+          <w:lang w:val="es-CR"/>
+        </w:rPr>
+        <w:t xml:space="preserve"> </w:t>
+      </w:r>
+      <w:proofErr w:type="spellStart"/>
+      <w:r>
+        <w:rPr>
+          <w:lang w:val="es-CR"/>
+        </w:rPr>
         <w:t>Timer</w:t>
       </w:r>
       <w:proofErr w:type="spellEnd"/>
@@ -695,6 +1004,104 @@
         </w:rPr>
         <w:t>, en operación de WDT, con período de 30 segundos a 50MHz.</w:t>
       </w:r>
+    </w:p>
+    <w:p>
+      <w:pPr>
+        <w:jc w:val="center"/>
+        <w:rPr>
+          <w:lang w:val="es-CR"/>
+        </w:rPr>
+      </w:pPr>
+      <w:r>
+        <w:rPr>
+          <w:noProof/>
+        </w:rPr>
+        <w:drawing>
+          <wp:inline distT="0" distB="0" distL="0" distR="0" wp14:anchorId="4AD5B7CC" wp14:editId="6271715F">
+            <wp:extent cx="4686300" cy="2438779"/>
+            <wp:effectExtent l="0" t="0" r="0" b="0"/>
+            <wp:docPr id="6" name="Picture 6"/>
+            <wp:cNvGraphicFramePr>
+              <a:graphicFrameLocks xmlns:a="http://schemas.openxmlformats.org/drawingml/2006/main" noChangeAspect="1"/>
+            </wp:cNvGraphicFramePr>
+            <a:graphic xmlns:a="http://schemas.openxmlformats.org/drawingml/2006/main">
+              <a:graphicData uri="http://schemas.openxmlformats.org/drawingml/2006/picture">
+                <pic:pic xmlns:pic="http://schemas.openxmlformats.org/drawingml/2006/picture">
+                  <pic:nvPicPr>
+                    <pic:cNvPr id="1" name=""/>
+                    <pic:cNvPicPr/>
+                  </pic:nvPicPr>
+                  <pic:blipFill>
+                    <a:blip r:embed="rId11"/>
+                    <a:stretch>
+                      <a:fillRect/>
+                    </a:stretch>
+                  </pic:blipFill>
+                  <pic:spPr>
+                    <a:xfrm>
+                      <a:off x="0" y="0"/>
+                      <a:ext cx="4700777" cy="2446313"/>
+                    </a:xfrm>
+                    <a:prstGeom prst="rect">
+                      <a:avLst/>
+                    </a:prstGeom>
+                  </pic:spPr>
+                </pic:pic>
+              </a:graphicData>
+            </a:graphic>
+          </wp:inline>
+        </w:drawing>
+      </w:r>
+    </w:p>
+    <w:p>
+      <w:pPr>
+        <w:jc w:val="center"/>
+        <w:rPr>
+          <w:lang w:val="es-CR"/>
+        </w:rPr>
+      </w:pPr>
+      <w:r>
+        <w:rPr>
+          <w:lang w:val="es-CR"/>
+        </w:rPr>
+        <w:t xml:space="preserve">Figura 4. Configuración del bloque IP </w:t>
+      </w:r>
+      <w:proofErr w:type="spellStart"/>
+      <w:r>
+        <w:rPr>
+          <w:lang w:val="es-CR"/>
+        </w:rPr>
+        <w:t>Interval</w:t>
+      </w:r>
+      <w:proofErr w:type="spellEnd"/>
+      <w:r>
+        <w:rPr>
+          <w:lang w:val="es-CR"/>
+        </w:rPr>
+        <w:t xml:space="preserve"> </w:t>
+      </w:r>
+      <w:proofErr w:type="spellStart"/>
+      <w:r>
+        <w:rPr>
+          <w:lang w:val="es-CR"/>
+        </w:rPr>
+        <w:t>Timer</w:t>
+      </w:r>
+      <w:proofErr w:type="spellEnd"/>
+      <w:r>
+        <w:rPr>
+          <w:lang w:val="es-CR"/>
+        </w:rPr>
+        <w:t xml:space="preserve"> como función </w:t>
+      </w:r>
+      <w:proofErr w:type="spellStart"/>
+      <w:r>
+        <w:rPr>
+          <w:lang w:val="es-CR"/>
+        </w:rPr>
+        <w:t>Watchdog</w:t>
+      </w:r>
+      <w:proofErr w:type="spellEnd"/>
     </w:p>
     <w:p>
       <w:pPr>
@@ -705,11 +1112,13 @@
         </w:numPr>
         <w:jc w:val="both"/>
         <w:rPr>
-          <w:lang w:val="es-CR"/>
-        </w:rPr>
-      </w:pPr>
-      <w:r>
-        <w:rPr>
+          <w:b/>
+          <w:lang w:val="es-CR"/>
+        </w:rPr>
+      </w:pPr>
+      <w:r>
+        <w:rPr>
+          <w:b/>
           <w:lang w:val="es-CR"/>
         </w:rPr>
         <w:t>Bloque FFT</w:t>
@@ -720,35 +1129,239 @@
         <w:pStyle w:val="ListParagraph"/>
         <w:ind w:left="1440"/>
         <w:jc w:val="both"/>
-        <w:rPr>
-          <w:lang w:val="es-CR"/>
-        </w:rPr>
-      </w:pPr>
-      <w:r>
-        <w:rPr>
-          <w:lang w:val="es-CR"/>
-        </w:rPr>
-        <w:t xml:space="preserve">Tipo de </w:t>
-      </w:r>
-      <w:proofErr w:type="spellStart"/>
-      <w:r>
-        <w:rPr>
-          <w:lang w:val="es-CR"/>
-        </w:rPr>
-        <w:t>prototipado</w:t>
-      </w:r>
-      <w:proofErr w:type="spellEnd"/>
-      <w:r>
-        <w:rPr>
-          <w:lang w:val="es-CR"/>
-        </w:rPr>
-        <w:t xml:space="preserve">: </w:t>
-      </w:r>
-      <w:r>
-        <w:rPr>
-          <w:lang w:val="es-CR"/>
-        </w:rPr>
-        <w:t>Completo</w:t>
+      </w:pPr>
+      <w:r>
+        <w:rPr>
+          <w:lang w:val="es-CR"/>
+        </w:rPr>
+        <w:t xml:space="preserve">Se implementa mediante el IP de FFT de la librería. Es necesario utilizar otro IP para </w:t>
+      </w:r>
+      <w:proofErr w:type="spellStart"/>
+      <w:r>
+        <w:rPr>
+          <w:lang w:val="es-CR"/>
+        </w:rPr>
+        <w:t>adadptar</w:t>
+      </w:r>
+      <w:proofErr w:type="spellEnd"/>
+      <w:r>
+        <w:rPr>
+          <w:lang w:val="es-CR"/>
+        </w:rPr>
+        <w:t xml:space="preserve"> la interfaz </w:t>
+      </w:r>
+      <w:proofErr w:type="spellStart"/>
+      <w:r>
+        <w:rPr>
+          <w:lang w:val="es-CR"/>
+        </w:rPr>
+        <w:t>Avalon</w:t>
+      </w:r>
+      <w:proofErr w:type="spellEnd"/>
+      <w:r>
+        <w:rPr>
+          <w:lang w:val="es-CR"/>
+        </w:rPr>
+        <w:t xml:space="preserve"> a una interfaz de </w:t>
+      </w:r>
+      <w:proofErr w:type="spellStart"/>
+      <w:r>
+        <w:rPr>
+          <w:lang w:val="es-CR"/>
+        </w:rPr>
+        <w:t>streaming</w:t>
+      </w:r>
+      <w:proofErr w:type="spellEnd"/>
+      <w:r>
+        <w:rPr>
+          <w:lang w:val="es-CR"/>
+        </w:rPr>
+        <w:t xml:space="preserve"> que permita la transferencia de paquetes de datos a través del IP de FFT. Este IP </w:t>
+      </w:r>
+      <w:r>
+        <w:t xml:space="preserve">se llama “Avalon Packets to Transaction Converter”. </w:t>
+      </w:r>
+    </w:p>
+    <w:p>
+      <w:pPr>
+        <w:jc w:val="center"/>
+      </w:pPr>
+      <w:r>
+        <w:rPr>
+          <w:noProof/>
+        </w:rPr>
+        <w:drawing>
+          <wp:inline distT="0" distB="0" distL="0" distR="0" wp14:anchorId="46BF9704" wp14:editId="14F5906E">
+            <wp:extent cx="1714500" cy="917058"/>
+            <wp:effectExtent l="0" t="0" r="0" b="0"/>
+            <wp:docPr id="3" name="Picture 3"/>
+            <wp:cNvGraphicFramePr>
+              <a:graphicFrameLocks xmlns:a="http://schemas.openxmlformats.org/drawingml/2006/main" noChangeAspect="1"/>
+            </wp:cNvGraphicFramePr>
+            <a:graphic xmlns:a="http://schemas.openxmlformats.org/drawingml/2006/main">
+              <a:graphicData uri="http://schemas.openxmlformats.org/drawingml/2006/picture">
+                <pic:pic xmlns:pic="http://schemas.openxmlformats.org/drawingml/2006/picture">
+                  <pic:nvPicPr>
+                    <pic:cNvPr id="1" name=""/>
+                    <pic:cNvPicPr/>
+                  </pic:nvPicPr>
+                  <pic:blipFill>
+                    <a:blip r:embed="rId12"/>
+                    <a:stretch>
+                      <a:fillRect/>
+                    </a:stretch>
+                  </pic:blipFill>
+                  <pic:spPr>
+                    <a:xfrm>
+                      <a:off x="0" y="0"/>
+                      <a:ext cx="1721278" cy="920683"/>
+                    </a:xfrm>
+                    <a:prstGeom prst="rect">
+                      <a:avLst/>
+                    </a:prstGeom>
+                  </pic:spPr>
+                </pic:pic>
+              </a:graphicData>
+            </a:graphic>
+          </wp:inline>
+        </w:drawing>
+      </w:r>
+    </w:p>
+    <w:p>
+      <w:pPr>
+        <w:jc w:val="center"/>
+        <w:rPr>
+          <w:lang w:val="es-CR"/>
+        </w:rPr>
+      </w:pPr>
+      <w:r>
+        <w:rPr>
+          <w:lang w:val="es-CR"/>
+        </w:rPr>
+        <w:t xml:space="preserve">Figura 5. Bloque IP para FFT con interfaz </w:t>
+      </w:r>
+      <w:proofErr w:type="spellStart"/>
+      <w:r>
+        <w:rPr>
+          <w:lang w:val="es-CR"/>
+        </w:rPr>
+        <w:t>Avalon</w:t>
+      </w:r>
+      <w:proofErr w:type="spellEnd"/>
+      <w:r>
+        <w:rPr>
+          <w:lang w:val="es-CR"/>
+        </w:rPr>
+        <w:t xml:space="preserve"> </w:t>
+      </w:r>
+      <w:proofErr w:type="spellStart"/>
+      <w:r>
+        <w:rPr>
+          <w:lang w:val="es-CR"/>
+        </w:rPr>
+        <w:t>Streaming</w:t>
+      </w:r>
+      <w:proofErr w:type="spellEnd"/>
+    </w:p>
+    <w:p>
+      <w:pPr>
+        <w:jc w:val="center"/>
+      </w:pPr>
+      <w:r>
+        <w:rPr>
+          <w:noProof/>
+        </w:rPr>
+        <w:drawing>
+          <wp:inline distT="0" distB="0" distL="0" distR="0" wp14:anchorId="0C4D41EB" wp14:editId="0D5C05FF">
+            <wp:extent cx="2366683" cy="956447"/>
+            <wp:effectExtent l="0" t="0" r="0" b="0"/>
+            <wp:docPr id="4" name="Picture 4"/>
+            <wp:cNvGraphicFramePr>
+              <a:graphicFrameLocks xmlns:a="http://schemas.openxmlformats.org/drawingml/2006/main" noChangeAspect="1"/>
+            </wp:cNvGraphicFramePr>
+            <a:graphic xmlns:a="http://schemas.openxmlformats.org/drawingml/2006/main">
+              <a:graphicData uri="http://schemas.openxmlformats.org/drawingml/2006/picture">
+                <pic:pic xmlns:pic="http://schemas.openxmlformats.org/drawingml/2006/picture">
+                  <pic:nvPicPr>
+                    <pic:cNvPr id="1" name=""/>
+                    <pic:cNvPicPr/>
+                  </pic:nvPicPr>
+                  <pic:blipFill>
+                    <a:blip r:embed="rId13"/>
+                    <a:stretch>
+                      <a:fillRect/>
+                    </a:stretch>
+                  </pic:blipFill>
+                  <pic:spPr>
+                    <a:xfrm>
+                      <a:off x="0" y="0"/>
+                      <a:ext cx="2396913" cy="968664"/>
+                    </a:xfrm>
+                    <a:prstGeom prst="rect">
+                      <a:avLst/>
+                    </a:prstGeom>
+                  </pic:spPr>
+                </pic:pic>
+              </a:graphicData>
+            </a:graphic>
+          </wp:inline>
+        </w:drawing>
+      </w:r>
+    </w:p>
+    <w:p>
+      <w:pPr>
+        <w:jc w:val="center"/>
+        <w:rPr>
+          <w:lang w:val="es-CR"/>
+        </w:rPr>
+      </w:pPr>
+      <w:r>
+        <w:rPr>
+          <w:lang w:val="es-CR"/>
+        </w:rPr>
+        <w:t xml:space="preserve">Figura 6. Bloque IP de convertidor de paquetes, para conectar interfaz </w:t>
+      </w:r>
+      <w:proofErr w:type="spellStart"/>
+      <w:r>
+        <w:rPr>
+          <w:lang w:val="es-CR"/>
+        </w:rPr>
+        <w:t>Avalon</w:t>
+      </w:r>
+      <w:proofErr w:type="spellEnd"/>
+      <w:r>
+        <w:rPr>
+          <w:lang w:val="es-CR"/>
+        </w:rPr>
+        <w:t xml:space="preserve"> </w:t>
+      </w:r>
+      <w:proofErr w:type="spellStart"/>
+      <w:r>
+        <w:rPr>
+          <w:lang w:val="es-CR"/>
+        </w:rPr>
+        <w:t>Streaming</w:t>
+      </w:r>
+      <w:proofErr w:type="spellEnd"/>
+      <w:r>
+        <w:rPr>
+          <w:lang w:val="es-CR"/>
+        </w:rPr>
+        <w:t xml:space="preserve"> con </w:t>
+      </w:r>
+      <w:proofErr w:type="spellStart"/>
+      <w:r>
+        <w:rPr>
+          <w:lang w:val="es-CR"/>
+        </w:rPr>
+        <w:t>Avalon</w:t>
+      </w:r>
+      <w:proofErr w:type="spellEnd"/>
+      <w:r>
+        <w:rPr>
+          <w:lang w:val="es-CR"/>
+        </w:rPr>
+        <w:t xml:space="preserve"> Master</w:t>
       </w:r>
     </w:p>
     <w:p>
@@ -756,58 +1369,10 @@
         <w:pStyle w:val="ListParagraph"/>
         <w:ind w:left="1440"/>
         <w:jc w:val="both"/>
-      </w:pPr>
-      <w:r>
-        <w:rPr>
-          <w:lang w:val="es-CR"/>
-        </w:rPr>
-        <w:t xml:space="preserve">Se implementa mediante el IP de FFT de la librería. Es necesario utilizar otro IP para </w:t>
-      </w:r>
-      <w:proofErr w:type="spellStart"/>
-      <w:r>
-        <w:rPr>
-          <w:lang w:val="es-CR"/>
-        </w:rPr>
-        <w:t>adadptar</w:t>
-      </w:r>
-      <w:proofErr w:type="spellEnd"/>
-      <w:r>
-        <w:rPr>
-          <w:lang w:val="es-CR"/>
-        </w:rPr>
-        <w:t xml:space="preserve"> la interfaz </w:t>
-      </w:r>
-      <w:proofErr w:type="spellStart"/>
-      <w:r>
-        <w:rPr>
-          <w:lang w:val="es-CR"/>
-        </w:rPr>
-        <w:t>Avalon</w:t>
-      </w:r>
-      <w:proofErr w:type="spellEnd"/>
-      <w:r>
-        <w:rPr>
-          <w:lang w:val="es-CR"/>
-        </w:rPr>
-        <w:t xml:space="preserve"> a una interfaz de </w:t>
-      </w:r>
-      <w:proofErr w:type="spellStart"/>
-      <w:r>
-        <w:rPr>
-          <w:lang w:val="es-CR"/>
-        </w:rPr>
-        <w:t>streaming</w:t>
-      </w:r>
-      <w:proofErr w:type="spellEnd"/>
-      <w:r>
-        <w:rPr>
-          <w:lang w:val="es-CR"/>
-        </w:rPr>
-        <w:t xml:space="preserve"> que permita la transferencia de paquetes de datos a través del IP de FFT. Este IP </w:t>
-      </w:r>
-      <w:r>
-        <w:t xml:space="preserve">se llama “Avalon Packets to Transaction Converter”. </w:t>
-      </w:r>
+        <w:rPr>
+          <w:lang w:val="es-CR"/>
+        </w:rPr>
+      </w:pPr>
     </w:p>
     <w:p>
       <w:pPr>
@@ -818,11 +1383,13 @@
         </w:numPr>
         <w:jc w:val="both"/>
         <w:rPr>
-          <w:lang w:val="es-CR"/>
-        </w:rPr>
-      </w:pPr>
-      <w:r>
-        <w:rPr>
+          <w:b/>
+          <w:lang w:val="es-CR"/>
+        </w:rPr>
+      </w:pPr>
+      <w:r>
+        <w:rPr>
+          <w:b/>
           <w:lang w:val="es-CR"/>
         </w:rPr>
         <w:t>ADC y DAC</w:t>
@@ -841,37 +1408,32 @@
         <w:rPr>
           <w:lang w:val="es-CR"/>
         </w:rPr>
-        <w:t xml:space="preserve">Tipo de </w:t>
-      </w:r>
-      <w:proofErr w:type="spellStart"/>
-      <w:r>
-        <w:rPr>
-          <w:lang w:val="es-CR"/>
-        </w:rPr>
-        <w:t>prototipado</w:t>
-      </w:r>
-      <w:proofErr w:type="spellEnd"/>
-      <w:r>
-        <w:rPr>
-          <w:lang w:val="es-CR"/>
-        </w:rPr>
-        <w:t>: Completo</w:t>
-      </w:r>
-    </w:p>
-    <w:p>
-      <w:pPr>
-        <w:pStyle w:val="ListParagraph"/>
-        <w:ind w:left="1440"/>
-        <w:jc w:val="both"/>
-        <w:rPr>
-          <w:lang w:val="es-CR"/>
-        </w:rPr>
-      </w:pPr>
-      <w:r>
-        <w:rPr>
-          <w:lang w:val="es-CR"/>
-        </w:rPr>
-        <w:t xml:space="preserve">Ya que estos componentes no forman parte de la FPGA ni de la tarjeta de desarrollo elegida, se utiliza una tarjeta de convertidores externas, con interfaz </w:t>
+        <w:lastRenderedPageBreak/>
+        <w:t>Ya que estos componentes no forman parte de la FPGA ni de la tarjeta de de</w:t>
+      </w:r>
+      <w:r>
+        <w:rPr>
+          <w:lang w:val="es-CR"/>
+        </w:rPr>
+        <w:t>sarrollo elegida, se utiliza la</w:t>
+      </w:r>
+      <w:r>
+        <w:rPr>
+          <w:lang w:val="es-CR"/>
+        </w:rPr>
+        <w:t xml:space="preserve"> tarjeta </w:t>
+      </w:r>
+      <w:r>
+        <w:rPr>
+          <w:lang w:val="es-CR"/>
+        </w:rPr>
+        <w:t>PCF8591 con convertidores</w:t>
+      </w:r>
+      <w:r>
+        <w:rPr>
+          <w:lang w:val="es-CR"/>
+        </w:rPr>
+        <w:t xml:space="preserve">, con interfaz </w:t>
       </w:r>
       <w:r>
         <w:rPr>
@@ -897,15 +1459,77 @@
         <w:rPr>
           <w:lang w:val="es-CR"/>
         </w:rPr>
-        <w:t>, es posible simular el comportamiento tanto del ADC como el DAC, para comprobar la lógica de comunicación y el software que lo uti</w:t>
-      </w:r>
+        <w:t>, es posible simular el comportamiento tanto del ADC como el DAC, para comprobar la lógica de comunicación y el software que lo utiliza.</w:t>
+      </w:r>
+      <w:r>
+        <w:rPr>
+          <w:lang w:val="es-CR"/>
+        </w:rPr>
+        <w:t xml:space="preserve"> La frecuencia de muestre depende de la configuración del controlador I2C, manejado por el sistema en FPGA.</w:t>
+      </w:r>
+    </w:p>
+    <w:p>
+      <w:pPr>
+        <w:jc w:val="center"/>
+        <w:rPr>
+          <w:lang w:val="es-CR"/>
+        </w:rPr>
+      </w:pPr>
       <w:bookmarkStart w:id="0" w:name="_GoBack"/>
+      <w:r>
+        <w:rPr>
+          <w:noProof/>
+        </w:rPr>
+        <w:drawing>
+          <wp:inline distT="0" distB="0" distL="0" distR="0" wp14:anchorId="0FCCEC59" wp14:editId="58D9C699">
+            <wp:extent cx="2058144" cy="1499348"/>
+            <wp:effectExtent l="0" t="0" r="0" b="5715"/>
+            <wp:docPr id="5" name="Picture 5"/>
+            <wp:cNvGraphicFramePr>
+              <a:graphicFrameLocks xmlns:a="http://schemas.openxmlformats.org/drawingml/2006/main" noChangeAspect="1"/>
+            </wp:cNvGraphicFramePr>
+            <a:graphic xmlns:a="http://schemas.openxmlformats.org/drawingml/2006/main">
+              <a:graphicData uri="http://schemas.openxmlformats.org/drawingml/2006/picture">
+                <pic:pic xmlns:pic="http://schemas.openxmlformats.org/drawingml/2006/picture">
+                  <pic:nvPicPr>
+                    <pic:cNvPr id="1" name=""/>
+                    <pic:cNvPicPr/>
+                  </pic:nvPicPr>
+                  <pic:blipFill>
+                    <a:blip r:embed="rId14"/>
+                    <a:stretch>
+                      <a:fillRect/>
+                    </a:stretch>
+                  </pic:blipFill>
+                  <pic:spPr>
+                    <a:xfrm>
+                      <a:off x="0" y="0"/>
+                      <a:ext cx="2092729" cy="1524543"/>
+                    </a:xfrm>
+                    <a:prstGeom prst="rect">
+                      <a:avLst/>
+                    </a:prstGeom>
+                  </pic:spPr>
+                </pic:pic>
+              </a:graphicData>
+            </a:graphic>
+          </wp:inline>
+        </w:drawing>
+      </w:r>
       <w:bookmarkEnd w:id="0"/>
-      <w:r>
-        <w:rPr>
-          <w:lang w:val="es-CR"/>
-        </w:rPr>
-        <w:t>liza.</w:t>
+    </w:p>
+    <w:p>
+      <w:pPr>
+        <w:jc w:val="center"/>
+        <w:rPr>
+          <w:lang w:val="es-CR"/>
+        </w:rPr>
+      </w:pPr>
+      <w:r>
+        <w:rPr>
+          <w:lang w:val="es-CR"/>
+        </w:rPr>
+        <w:t>Figura 7. Tarjeta PFC8591 con convertidores AD y DA de 8-bit por I2C.</w:t>
       </w:r>
     </w:p>
     <w:p>
@@ -917,11 +1541,13 @@
         </w:numPr>
         <w:jc w:val="both"/>
         <w:rPr>
-          <w:lang w:val="es-CR"/>
-        </w:rPr>
-      </w:pPr>
-      <w:r>
-        <w:rPr>
+          <w:b/>
+          <w:lang w:val="es-CR"/>
+        </w:rPr>
+      </w:pPr>
+      <w:r>
+        <w:rPr>
+          <w:b/>
           <w:lang w:val="es-CR"/>
         </w:rPr>
         <w:t>SPI y I2C</w:t>
@@ -940,36 +1566,6 @@
         <w:rPr>
           <w:lang w:val="es-CR"/>
         </w:rPr>
-        <w:t xml:space="preserve">Tipo de </w:t>
-      </w:r>
-      <w:proofErr w:type="spellStart"/>
-      <w:r>
-        <w:rPr>
-          <w:lang w:val="es-CR"/>
-        </w:rPr>
-        <w:t>prototipado</w:t>
-      </w:r>
-      <w:proofErr w:type="spellEnd"/>
-      <w:r>
-        <w:rPr>
-          <w:lang w:val="es-CR"/>
-        </w:rPr>
-        <w:t>: Completo</w:t>
-      </w:r>
-    </w:p>
-    <w:p>
-      <w:pPr>
-        <w:pStyle w:val="ListParagraph"/>
-        <w:ind w:left="1440"/>
-        <w:jc w:val="both"/>
-        <w:rPr>
-          <w:lang w:val="es-CR"/>
-        </w:rPr>
-      </w:pPr>
-      <w:r>
-        <w:rPr>
-          <w:lang w:val="es-CR"/>
-        </w:rPr>
         <w:t xml:space="preserve">Se utilizan los </w:t>
       </w:r>
       <w:proofErr w:type="spellStart"/>
@@ -984,7 +1580,19 @@
         <w:rPr>
           <w:lang w:val="es-CR"/>
         </w:rPr>
-        <w:t xml:space="preserve"> respectivos de SPI y I2C, ya estudiados en el curso.</w:t>
+        <w:t xml:space="preserve"> respectivos de SPI </w:t>
+      </w:r>
+      <w:r>
+        <w:rPr>
+          <w:lang w:val="es-CR"/>
+        </w:rPr>
+        <w:t>y I2C de la librería gratuita</w:t>
+      </w:r>
+      <w:r>
+        <w:rPr>
+          <w:lang w:val="es-CR"/>
+        </w:rPr>
+        <w:t>.</w:t>
       </w:r>
     </w:p>
     <w:p>
@@ -996,11 +1604,13 @@
         </w:numPr>
         <w:jc w:val="both"/>
         <w:rPr>
-          <w:lang w:val="es-CR"/>
-        </w:rPr>
-      </w:pPr>
-      <w:r>
-        <w:rPr>
+          <w:b/>
+          <w:lang w:val="es-CR"/>
+        </w:rPr>
+      </w:pPr>
+      <w:r>
+        <w:rPr>
+          <w:b/>
           <w:lang w:val="es-CR"/>
         </w:rPr>
         <w:t>Memoria en chip</w:t>
@@ -1019,37 +1629,19 @@
         <w:rPr>
           <w:lang w:val="es-CR"/>
         </w:rPr>
-        <w:t xml:space="preserve">Tipo de </w:t>
-      </w:r>
-      <w:proofErr w:type="spellStart"/>
-      <w:r>
-        <w:rPr>
-          <w:lang w:val="es-CR"/>
-        </w:rPr>
-        <w:t>prototipado</w:t>
-      </w:r>
-      <w:proofErr w:type="spellEnd"/>
-      <w:r>
-        <w:rPr>
-          <w:lang w:val="es-CR"/>
-        </w:rPr>
-        <w:t>: Completo</w:t>
-      </w:r>
-    </w:p>
-    <w:p>
-      <w:pPr>
-        <w:pStyle w:val="ListParagraph"/>
-        <w:ind w:left="1440"/>
-        <w:jc w:val="both"/>
-        <w:rPr>
-          <w:lang w:val="es-CR"/>
-        </w:rPr>
-      </w:pPr>
-      <w:r>
-        <w:rPr>
-          <w:lang w:val="es-CR"/>
-        </w:rPr>
-        <w:t xml:space="preserve">Al requerir 16MB de memoria, se decide utilizar un chip externo de memoria RAM de un solo acceso, con bus multiplexado e interfaz de comunicación I2C. </w:t>
+        <w:t xml:space="preserve">Al requerir 16MB de memoria, se decide utilizar un chip externo de memoria RAM de un solo acceso, </w:t>
+      </w:r>
+      <w:r>
+        <w:rPr>
+          <w:lang w:val="es-CR"/>
+        </w:rPr>
+        <w:t>tipo SDRAM, parte de la tarjeta de desarrollo, y con comunicación I2C o SPI</w:t>
+      </w:r>
+      <w:r>
+        <w:rPr>
+          <w:lang w:val="es-CR"/>
+        </w:rPr>
+        <w:t xml:space="preserve">. </w:t>
       </w:r>
       <w:r>
         <w:rPr>
@@ -1081,44 +1673,16 @@
         </w:numPr>
         <w:jc w:val="both"/>
         <w:rPr>
-          <w:lang w:val="es-CR"/>
-        </w:rPr>
-      </w:pPr>
-      <w:r>
-        <w:rPr>
+          <w:b/>
+          <w:lang w:val="es-CR"/>
+        </w:rPr>
+      </w:pPr>
+      <w:r>
+        <w:rPr>
+          <w:b/>
           <w:lang w:val="es-CR"/>
         </w:rPr>
         <w:t>Controlador de energía</w:t>
-      </w:r>
-    </w:p>
-    <w:p>
-      <w:pPr>
-        <w:pStyle w:val="ListParagraph"/>
-        <w:ind w:left="1440"/>
-        <w:jc w:val="both"/>
-        <w:rPr>
-          <w:lang w:val="es-CR"/>
-        </w:rPr>
-      </w:pPr>
-      <w:r>
-        <w:rPr>
-          <w:lang w:val="es-CR"/>
-        </w:rPr>
-        <w:t xml:space="preserve">Tipo de </w:t>
-      </w:r>
-      <w:proofErr w:type="spellStart"/>
-      <w:r>
-        <w:rPr>
-          <w:lang w:val="es-CR"/>
-        </w:rPr>
-        <w:t>prototipado</w:t>
-      </w:r>
-      <w:proofErr w:type="spellEnd"/>
-      <w:r>
-        <w:rPr>
-          <w:lang w:val="es-CR"/>
-        </w:rPr>
-        <w:t>: Parcial</w:t>
       </w:r>
     </w:p>
     <w:p>
@@ -1183,9 +1747,13 @@
           <w:numId w:val="1"/>
         </w:numPr>
         <w:jc w:val="both"/>
-      </w:pPr>
-      <w:r>
-        <w:rPr>
+        <w:rPr>
+          <w:b/>
+        </w:rPr>
+      </w:pPr>
+      <w:r>
+        <w:rPr>
+          <w:b/>
           <w:lang w:val="es-CR"/>
         </w:rPr>
         <w:t>Bancos de I/O</w:t>
@@ -1204,43 +1772,6 @@
         <w:rPr>
           <w:lang w:val="es-CR"/>
         </w:rPr>
-        <w:lastRenderedPageBreak/>
-        <w:t xml:space="preserve">Tipo de </w:t>
-      </w:r>
-      <w:proofErr w:type="spellStart"/>
-      <w:r>
-        <w:rPr>
-          <w:lang w:val="es-CR"/>
-        </w:rPr>
-        <w:t>prototipado</w:t>
-      </w:r>
-      <w:proofErr w:type="spellEnd"/>
-      <w:r>
-        <w:rPr>
-          <w:lang w:val="es-CR"/>
-        </w:rPr>
-        <w:t xml:space="preserve">: </w:t>
-      </w:r>
-      <w:r>
-        <w:rPr>
-          <w:lang w:val="es-CR"/>
-        </w:rPr>
-        <w:t>Innecesario</w:t>
-      </w:r>
-    </w:p>
-    <w:p>
-      <w:pPr>
-        <w:pStyle w:val="ListParagraph"/>
-        <w:ind w:left="1440"/>
-        <w:jc w:val="both"/>
-        <w:rPr>
-          <w:lang w:val="es-CR"/>
-        </w:rPr>
-      </w:pPr>
-      <w:r>
-        <w:rPr>
-          <w:lang w:val="es-CR"/>
-        </w:rPr>
         <w:t xml:space="preserve">No es necesario </w:t>
       </w:r>
       <w:proofErr w:type="spellStart"/>
@@ -1265,45 +1796,6 @@
           <w:lang w:val="es-CR"/>
         </w:rPr>
       </w:pPr>
-      <w:r>
-        <w:rPr>
-          <w:lang w:val="es-CR"/>
-        </w:rPr>
-        <w:br w:type="page"/>
-      </w:r>
-    </w:p>
-    <w:p>
-      <w:pPr>
-        <w:pStyle w:val="Heading1"/>
-        <w:numPr>
-          <w:ilvl w:val="0"/>
-          <w:numId w:val="2"/>
-        </w:numPr>
-        <w:jc w:val="both"/>
-        <w:rPr>
-          <w:lang w:val="es-CR"/>
-        </w:rPr>
-      </w:pPr>
-      <w:r>
-        <w:rPr>
-          <w:lang w:val="es-CR"/>
-        </w:rPr>
-        <w:lastRenderedPageBreak/>
-        <w:t>Plan de Pruebas</w:t>
-      </w:r>
-    </w:p>
-    <w:p>
-      <w:pPr>
-        <w:jc w:val="both"/>
-      </w:pPr>
-    </w:p>
-    <w:p>
-      <w:pPr>
-        <w:jc w:val="both"/>
-        <w:rPr>
-          <w:lang w:val="es-CR"/>
-        </w:rPr>
-      </w:pPr>
     </w:p>
     <w:p>
       <w:pPr>
@@ -1314,6 +1806,7 @@
       </w:pPr>
     </w:p>
     <w:sectPr>
+      <w:headerReference w:type="default" r:id="rId15"/>
       <w:pgSz w:w="12240" w:h="15840"/>
       <w:pgMar w:top="1440" w:right="1440" w:bottom="1440" w:left="1440" w:header="720" w:footer="720" w:gutter="0"/>
       <w:cols w:space="720"/>
@@ -1323,9 +1816,219 @@
 </w:document>
 </file>
 
+<file path=word/endnotes.xml><?xml version="1.0" encoding="utf-8"?>
+<w:endnotes xmlns:wpc="http://schemas.microsoft.com/office/word/2010/wordprocessingCanvas" xmlns:mc="http://schemas.openxmlformats.org/markup-compatibility/2006" xmlns:o="urn:schemas-microsoft-com:office:office" xmlns:r="http://schemas.openxmlformats.org/officeDocument/2006/relationships" xmlns:m="http://schemas.openxmlformats.org/officeDocument/2006/math" xmlns:v="urn:schemas-microsoft-com:vml" xmlns:wp14="http://schemas.microsoft.com/office/word/2010/wordprocessingDrawing" xmlns:wp="http://schemas.openxmlformats.org/drawingml/2006/wordprocessingDrawing" xmlns:w10="urn:schemas-microsoft-com:office:word" xmlns:w="http://schemas.openxmlformats.org/wordprocessingml/2006/main" xmlns:w14="http://schemas.microsoft.com/office/word/2010/wordml" xmlns:w15="http://schemas.microsoft.com/office/word/2012/wordml" xmlns:wpg="http://schemas.microsoft.com/office/word/2010/wordprocessingGroup" xmlns:wpi="http://schemas.microsoft.com/office/word/2010/wordprocessingInk" xmlns:wne="http://schemas.microsoft.com/office/word/2006/wordml" xmlns:wps="http://schemas.microsoft.com/office/word/2010/wordprocessingShape" mc:Ignorable="w14 w15 wp14">
+  <w:endnote w:type="separator" w:id="-1">
+    <w:p>
+      <w:pPr>
+        <w:spacing w:after="0" w:line="240" w:lineRule="auto"/>
+      </w:pPr>
+      <w:r>
+        <w:separator/>
+      </w:r>
+    </w:p>
+  </w:endnote>
+  <w:endnote w:type="continuationSeparator" w:id="0">
+    <w:p>
+      <w:pPr>
+        <w:spacing w:after="0" w:line="240" w:lineRule="auto"/>
+      </w:pPr>
+      <w:r>
+        <w:continuationSeparator/>
+      </w:r>
+    </w:p>
+  </w:endnote>
+</w:endnotes>
+</file>
+
+<file path=word/footnotes.xml><?xml version="1.0" encoding="utf-8"?>
+<w:footnotes xmlns:wpc="http://schemas.microsoft.com/office/word/2010/wordprocessingCanvas" xmlns:mc="http://schemas.openxmlformats.org/markup-compatibility/2006" xmlns:o="urn:schemas-microsoft-com:office:office" xmlns:r="http://schemas.openxmlformats.org/officeDocument/2006/relationships" xmlns:m="http://schemas.openxmlformats.org/officeDocument/2006/math" xmlns:v="urn:schemas-microsoft-com:vml" xmlns:wp14="http://schemas.microsoft.com/office/word/2010/wordprocessingDrawing" xmlns:wp="http://schemas.openxmlformats.org/drawingml/2006/wordprocessingDrawing" xmlns:w10="urn:schemas-microsoft-com:office:word" xmlns:w="http://schemas.openxmlformats.org/wordprocessingml/2006/main" xmlns:w14="http://schemas.microsoft.com/office/word/2010/wordml" xmlns:w15="http://schemas.microsoft.com/office/word/2012/wordml" xmlns:wpg="http://schemas.microsoft.com/office/word/2010/wordprocessingGroup" xmlns:wpi="http://schemas.microsoft.com/office/word/2010/wordprocessingInk" xmlns:wne="http://schemas.microsoft.com/office/word/2006/wordml" xmlns:wps="http://schemas.microsoft.com/office/word/2010/wordprocessingShape" mc:Ignorable="w14 w15 wp14">
+  <w:footnote w:type="separator" w:id="-1">
+    <w:p>
+      <w:pPr>
+        <w:spacing w:after="0" w:line="240" w:lineRule="auto"/>
+      </w:pPr>
+      <w:r>
+        <w:separator/>
+      </w:r>
+    </w:p>
+  </w:footnote>
+  <w:footnote w:type="continuationSeparator" w:id="0">
+    <w:p>
+      <w:pPr>
+        <w:spacing w:after="0" w:line="240" w:lineRule="auto"/>
+      </w:pPr>
+      <w:r>
+        <w:continuationSeparator/>
+      </w:r>
+    </w:p>
+  </w:footnote>
+</w:footnotes>
+</file>
+
+<file path=word/header1.xml><?xml version="1.0" encoding="utf-8"?>
+<w:hdr xmlns:wpc="http://schemas.microsoft.com/office/word/2010/wordprocessingCanvas" xmlns:mc="http://schemas.openxmlformats.org/markup-compatibility/2006" xmlns:o="urn:schemas-microsoft-com:office:office" xmlns:r="http://schemas.openxmlformats.org/officeDocument/2006/relationships" xmlns:m="http://schemas.openxmlformats.org/officeDocument/2006/math" xmlns:v="urn:schemas-microsoft-com:vml" xmlns:wp14="http://schemas.microsoft.com/office/word/2010/wordprocessingDrawing" xmlns:wp="http://schemas.openxmlformats.org/drawingml/2006/wordprocessingDrawing" xmlns:w10="urn:schemas-microsoft-com:office:word" xmlns:w="http://schemas.openxmlformats.org/wordprocessingml/2006/main" xmlns:w14="http://schemas.microsoft.com/office/word/2010/wordml" xmlns:w15="http://schemas.microsoft.com/office/word/2012/wordml" xmlns:wpg="http://schemas.microsoft.com/office/word/2010/wordprocessingGroup" xmlns:wpi="http://schemas.microsoft.com/office/word/2010/wordprocessingInk" xmlns:wne="http://schemas.microsoft.com/office/word/2006/wordml" xmlns:wps="http://schemas.microsoft.com/office/word/2010/wordprocessingShape" mc:Ignorable="w14 w15 wp14">
+  <w:p>
+    <w:pPr>
+      <w:pStyle w:val="Header"/>
+      <w:rPr>
+        <w:sz w:val="16"/>
+        <w:lang w:val="es-CR"/>
+      </w:rPr>
+    </w:pPr>
+    <w:proofErr w:type="spellStart"/>
+    <w:r>
+      <w:rPr>
+        <w:sz w:val="16"/>
+        <w:lang w:val="es-CR"/>
+      </w:rPr>
+      <w:t>Prototipado</w:t>
+    </w:r>
+    <w:proofErr w:type="spellEnd"/>
+    <w:r>
+      <w:rPr>
+        <w:sz w:val="16"/>
+        <w:lang w:val="es-CR"/>
+      </w:rPr>
+      <w:t xml:space="preserve"> de </w:t>
+    </w:r>
+    <w:proofErr w:type="spellStart"/>
+    <w:r>
+      <w:rPr>
+        <w:sz w:val="16"/>
+        <w:lang w:val="es-CR"/>
+      </w:rPr>
+      <w:t>FPGAs</w:t>
+    </w:r>
+    <w:proofErr w:type="spellEnd"/>
+  </w:p>
+  <w:p>
+    <w:pPr>
+      <w:pStyle w:val="Header"/>
+      <w:rPr>
+        <w:sz w:val="16"/>
+        <w:lang w:val="es-CR"/>
+      </w:rPr>
+    </w:pPr>
+    <w:r>
+      <w:rPr>
+        <w:sz w:val="16"/>
+        <w:lang w:val="es-CR"/>
+      </w:rPr>
+      <w:t>Proyecto 4, parte 1</w:t>
+    </w:r>
+  </w:p>
+  <w:p>
+    <w:pPr>
+      <w:pStyle w:val="Header"/>
+      <w:rPr>
+        <w:sz w:val="16"/>
+        <w:lang w:val="es-CR"/>
+      </w:rPr>
+    </w:pPr>
+    <w:r>
+      <w:rPr>
+        <w:sz w:val="16"/>
+        <w:lang w:val="es-CR"/>
+      </w:rPr>
+      <w:t>Mauricio Caamaño, Marco Espinoza, Tomás González</w:t>
+    </w:r>
+  </w:p>
+</w:hdr>
+</file>
+
 <file path=word/numbering.xml><?xml version="1.0" encoding="utf-8"?>
 <w:numbering xmlns:wpc="http://schemas.microsoft.com/office/word/2010/wordprocessingCanvas" xmlns:mc="http://schemas.openxmlformats.org/markup-compatibility/2006" xmlns:o="urn:schemas-microsoft-com:office:office" xmlns:r="http://schemas.openxmlformats.org/officeDocument/2006/relationships" xmlns:m="http://schemas.openxmlformats.org/officeDocument/2006/math" xmlns:v="urn:schemas-microsoft-com:vml" xmlns:wp14="http://schemas.microsoft.com/office/word/2010/wordprocessingDrawing" xmlns:wp="http://schemas.openxmlformats.org/drawingml/2006/wordprocessingDrawing" xmlns:w10="urn:schemas-microsoft-com:office:word" xmlns:w="http://schemas.openxmlformats.org/wordprocessingml/2006/main" xmlns:w14="http://schemas.microsoft.com/office/word/2010/wordml" xmlns:w15="http://schemas.microsoft.com/office/word/2012/wordml" xmlns:wpg="http://schemas.microsoft.com/office/word/2010/wordprocessingGroup" xmlns:wpi="http://schemas.microsoft.com/office/word/2010/wordprocessingInk" xmlns:wne="http://schemas.microsoft.com/office/word/2006/wordml" xmlns:wps="http://schemas.microsoft.com/office/word/2010/wordprocessingShape" mc:Ignorable="w14 w15 wp14">
   <w:abstractNum w:abstractNumId="0" w15:restartNumberingAfterBreak="0">
+    <w:nsid w:val="37D06EAC"/>
+    <w:multiLevelType w:val="hybridMultilevel"/>
+    <w:tmpl w:val="F37C8FB6"/>
+    <w:lvl w:ilvl="0" w:tplc="0409000F">
+      <w:start w:val="1"/>
+      <w:numFmt w:val="decimal"/>
+      <w:lvlText w:val="%1."/>
+      <w:lvlJc w:val="left"/>
+      <w:pPr>
+        <w:ind w:left="720" w:hanging="360"/>
+      </w:pPr>
+      <w:rPr>
+        <w:rFonts w:hint="default"/>
+      </w:rPr>
+    </w:lvl>
+    <w:lvl w:ilvl="1" w:tplc="04090019" w:tentative="1">
+      <w:start w:val="1"/>
+      <w:numFmt w:val="lowerLetter"/>
+      <w:lvlText w:val="%2."/>
+      <w:lvlJc w:val="left"/>
+      <w:pPr>
+        <w:ind w:left="1440" w:hanging="360"/>
+      </w:pPr>
+    </w:lvl>
+    <w:lvl w:ilvl="2" w:tplc="0409001B" w:tentative="1">
+      <w:start w:val="1"/>
+      <w:numFmt w:val="lowerRoman"/>
+      <w:lvlText w:val="%3."/>
+      <w:lvlJc w:val="right"/>
+      <w:pPr>
+        <w:ind w:left="2160" w:hanging="180"/>
+      </w:pPr>
+    </w:lvl>
+    <w:lvl w:ilvl="3" w:tplc="0409000F" w:tentative="1">
+      <w:start w:val="1"/>
+      <w:numFmt w:val="decimal"/>
+      <w:lvlText w:val="%4."/>
+      <w:lvlJc w:val="left"/>
+      <w:pPr>
+        <w:ind w:left="2880" w:hanging="360"/>
+      </w:pPr>
+    </w:lvl>
+    <w:lvl w:ilvl="4" w:tplc="04090019" w:tentative="1">
+      <w:start w:val="1"/>
+      <w:numFmt w:val="lowerLetter"/>
+      <w:lvlText w:val="%5."/>
+      <w:lvlJc w:val="left"/>
+      <w:pPr>
+        <w:ind w:left="3600" w:hanging="360"/>
+      </w:pPr>
+    </w:lvl>
+    <w:lvl w:ilvl="5" w:tplc="0409001B" w:tentative="1">
+      <w:start w:val="1"/>
+      <w:numFmt w:val="lowerRoman"/>
+      <w:lvlText w:val="%6."/>
+      <w:lvlJc w:val="right"/>
+      <w:pPr>
+        <w:ind w:left="4320" w:hanging="180"/>
+      </w:pPr>
+    </w:lvl>
+    <w:lvl w:ilvl="6" w:tplc="0409000F" w:tentative="1">
+      <w:start w:val="1"/>
+      <w:numFmt w:val="decimal"/>
+      <w:lvlText w:val="%7."/>
+      <w:lvlJc w:val="left"/>
+      <w:pPr>
+        <w:ind w:left="5040" w:hanging="360"/>
+      </w:pPr>
+    </w:lvl>
+    <w:lvl w:ilvl="7" w:tplc="04090019" w:tentative="1">
+      <w:start w:val="1"/>
+      <w:numFmt w:val="lowerLetter"/>
+      <w:lvlText w:val="%8."/>
+      <w:lvlJc w:val="left"/>
+      <w:pPr>
+        <w:ind w:left="5760" w:hanging="360"/>
+      </w:pPr>
+    </w:lvl>
+    <w:lvl w:ilvl="8" w:tplc="0409001B" w:tentative="1">
+      <w:start w:val="1"/>
+      <w:numFmt w:val="lowerRoman"/>
+      <w:lvlText w:val="%9."/>
+      <w:lvlJc w:val="right"/>
+      <w:pPr>
+        <w:ind w:left="6480" w:hanging="180"/>
+      </w:pPr>
+    </w:lvl>
+  </w:abstractNum>
+  <w:abstractNum w:abstractNumId="1" w15:restartNumberingAfterBreak="0">
     <w:nsid w:val="6C4C7737"/>
     <w:multiLevelType w:val="hybridMultilevel"/>
     <w:tmpl w:val="71E01D70"/>
@@ -1414,7 +2117,7 @@
       </w:pPr>
     </w:lvl>
   </w:abstractNum>
-  <w:abstractNum w:abstractNumId="1" w15:restartNumberingAfterBreak="0">
+  <w:abstractNum w:abstractNumId="2" w15:restartNumberingAfterBreak="0">
     <w:nsid w:val="6E2A7DA7"/>
     <w:multiLevelType w:val="hybridMultilevel"/>
     <w:tmpl w:val="A57884A8"/>
@@ -1504,10 +2207,13 @@
     </w:lvl>
   </w:abstractNum>
   <w:num w:numId="1">
-    <w:abstractNumId w:val="0"/>
+    <w:abstractNumId w:val="1"/>
   </w:num>
   <w:num w:numId="2">
-    <w:abstractNumId w:val="1"/>
+    <w:abstractNumId w:val="2"/>
+  </w:num>
+  <w:num w:numId="3">
+    <w:abstractNumId w:val="0"/>
   </w:num>
 </w:numbering>
 </file>
@@ -1978,6 +2684,50 @@
       <w:szCs w:val="32"/>
     </w:rPr>
   </w:style>
+  <w:style w:type="paragraph" w:styleId="Header">
+    <w:name w:val="header"/>
+    <w:basedOn w:val="Normal"/>
+    <w:link w:val="HeaderChar"/>
+    <w:uiPriority w:val="99"/>
+    <w:unhideWhenUsed/>
+    <w:rsid w:val="00BA6574"/>
+    <w:pPr>
+      <w:tabs>
+        <w:tab w:val="center" w:pos="4680"/>
+        <w:tab w:val="right" w:pos="9360"/>
+      </w:tabs>
+      <w:spacing w:after="0" w:line="240" w:lineRule="auto"/>
+    </w:pPr>
+  </w:style>
+  <w:style w:type="character" w:customStyle="1" w:styleId="HeaderChar">
+    <w:name w:val="Header Char"/>
+    <w:basedOn w:val="DefaultParagraphFont"/>
+    <w:link w:val="Header"/>
+    <w:uiPriority w:val="99"/>
+    <w:rsid w:val="00BA6574"/>
+  </w:style>
+  <w:style w:type="paragraph" w:styleId="Footer">
+    <w:name w:val="footer"/>
+    <w:basedOn w:val="Normal"/>
+    <w:link w:val="FooterChar"/>
+    <w:uiPriority w:val="99"/>
+    <w:unhideWhenUsed/>
+    <w:rsid w:val="00BA6574"/>
+    <w:pPr>
+      <w:tabs>
+        <w:tab w:val="center" w:pos="4680"/>
+        <w:tab w:val="right" w:pos="9360"/>
+      </w:tabs>
+      <w:spacing w:after="0" w:line="240" w:lineRule="auto"/>
+    </w:pPr>
+  </w:style>
+  <w:style w:type="character" w:customStyle="1" w:styleId="FooterChar">
+    <w:name w:val="Footer Char"/>
+    <w:basedOn w:val="DefaultParagraphFont"/>
+    <w:link w:val="Footer"/>
+    <w:uiPriority w:val="99"/>
+    <w:rsid w:val="00BA6574"/>
+  </w:style>
 </w:styles>
 </file>
 

</xml_diff>